<commit_message>
Fix typo dans rapport makefile
</commit_message>
<xml_diff>
--- a/Rapport_Makefile.docx
+++ b/Rapport_Makefile.docx
@@ -255,7 +255,6 @@
           <w:lang w:val="fr-CA"/>
         </w:rPr>
       </w:pPr>
-      <w:proofErr w:type="spellStart"/>
       <w:r>
         <w:rPr>
           <w:rFonts w:cs="Times New Roman"/>
@@ -265,20 +264,20 @@
           <w:szCs w:val="28"/>
           <w:lang w:val="fr-CA"/>
         </w:rPr>
-        <w:t>Makefile</w:t>
-      </w:r>
-      <w:proofErr w:type="spellEnd"/>
-      <w:r>
-        <w:rPr>
-          <w:rFonts w:cs="Times New Roman"/>
-          <w:b/>
-          <w:bCs/>
+        <w:t>Makefile et production de librairie statique</w:t>
+      </w:r>
+    </w:p>
+    <w:p>
+      <w:pPr>
+        <w:pStyle w:val="Standard"/>
+        <w:jc w:val="center"/>
+        <w:rPr>
+          <w:rFonts w:cs="Times New Roman"/>
           <w:sz w:val="28"/>
           <w:szCs w:val="28"/>
           <w:lang w:val="fr-CA"/>
         </w:rPr>
-        <w:t xml:space="preserve"> et production de librairie statique</w:t>
-      </w:r>
+      </w:pPr>
     </w:p>
     <w:p>
       <w:pPr>
@@ -286,8 +285,6 @@
         <w:jc w:val="center"/>
         <w:rPr>
           <w:rFonts w:cs="Times New Roman"/>
-          <w:sz w:val="28"/>
-          <w:szCs w:val="28"/>
           <w:lang w:val="fr-CA"/>
         </w:rPr>
       </w:pPr>
@@ -321,6 +318,13 @@
           <w:lang w:val="fr-CA"/>
         </w:rPr>
       </w:pPr>
+      <w:r>
+        <w:rPr>
+          <w:rFonts w:cs="Times New Roman"/>
+          <w:lang w:val="fr-CA"/>
+        </w:rPr>
+        <w:t>Par l'équipe</w:t>
+      </w:r>
     </w:p>
     <w:p>
       <w:pPr>
@@ -331,13 +335,6 @@
           <w:lang w:val="fr-CA"/>
         </w:rPr>
       </w:pPr>
-      <w:r>
-        <w:rPr>
-          <w:rFonts w:cs="Times New Roman"/>
-          <w:lang w:val="fr-CA"/>
-        </w:rPr>
-        <w:t>Par l'équipe</w:t>
-      </w:r>
     </w:p>
     <w:p>
       <w:pPr>
@@ -348,6 +345,13 @@
           <w:lang w:val="fr-CA"/>
         </w:rPr>
       </w:pPr>
+      <w:r>
+        <w:rPr>
+          <w:rFonts w:cs="Times New Roman"/>
+          <w:lang w:val="fr-CA"/>
+        </w:rPr>
+        <w:t>No 68116</w:t>
+      </w:r>
     </w:p>
     <w:p>
       <w:pPr>
@@ -358,13 +362,6 @@
           <w:lang w:val="fr-CA"/>
         </w:rPr>
       </w:pPr>
-      <w:r>
-        <w:rPr>
-          <w:rFonts w:cs="Times New Roman"/>
-          <w:lang w:val="fr-CA"/>
-        </w:rPr>
-        <w:t>No 68116</w:t>
-      </w:r>
     </w:p>
     <w:p>
       <w:pPr>
@@ -405,6 +402,20 @@
           <w:lang w:val="fr-CA"/>
         </w:rPr>
       </w:pPr>
+      <w:r>
+        <w:rPr>
+          <w:rFonts w:cs="Times New Roman"/>
+          <w:lang w:val="fr-CA"/>
+        </w:rPr>
+        <w:t>Noms</w:t>
+      </w:r>
+      <w:r>
+        <w:rPr>
+          <w:rFonts w:cs="Times New Roman"/>
+          <w:lang w:val="fr-CA"/>
+        </w:rPr>
+        <w:t> :</w:t>
+      </w:r>
     </w:p>
     <w:p>
       <w:pPr>
@@ -415,20 +426,6 @@
           <w:lang w:val="fr-CA"/>
         </w:rPr>
       </w:pPr>
-      <w:r>
-        <w:rPr>
-          <w:rFonts w:cs="Times New Roman"/>
-          <w:lang w:val="fr-CA"/>
-        </w:rPr>
-        <w:t>Noms</w:t>
-      </w:r>
-      <w:r>
-        <w:rPr>
-          <w:rFonts w:cs="Times New Roman"/>
-          <w:lang w:val="fr-CA"/>
-        </w:rPr>
-        <w:t> :</w:t>
-      </w:r>
     </w:p>
     <w:p>
       <w:pPr>
@@ -439,6 +436,13 @@
           <w:lang w:val="fr-CA"/>
         </w:rPr>
       </w:pPr>
+      <w:r>
+        <w:rPr>
+          <w:rFonts w:cs="Times New Roman"/>
+          <w:lang w:val="fr-CA"/>
+        </w:rPr>
+        <w:t>Bourque Bédard Christophe</w:t>
+      </w:r>
     </w:p>
     <w:p>
       <w:pPr>
@@ -454,7 +458,7 @@
           <w:rFonts w:cs="Times New Roman"/>
           <w:lang w:val="fr-CA"/>
         </w:rPr>
-        <w:t>Bourque Bédard Christophe</w:t>
+        <w:t>Ouaissa Fares</w:t>
       </w:r>
     </w:p>
     <w:p>
@@ -466,31 +470,13 @@
           <w:lang w:val="fr-CA"/>
         </w:rPr>
       </w:pPr>
-      <w:proofErr w:type="spellStart"/>
-      <w:r>
-        <w:rPr>
-          <w:rFonts w:cs="Times New Roman"/>
-          <w:lang w:val="fr-CA"/>
-        </w:rPr>
-        <w:t>Ouaissa</w:t>
-      </w:r>
-      <w:proofErr w:type="spellEnd"/>
-      <w:r>
-        <w:rPr>
-          <w:rFonts w:cs="Times New Roman"/>
-          <w:lang w:val="fr-CA"/>
-        </w:rPr>
-        <w:t xml:space="preserve"> </w:t>
-      </w:r>
-      <w:proofErr w:type="spellStart"/>
-      <w:r>
-        <w:rPr>
-          <w:rFonts w:cs="Times New Roman"/>
-          <w:lang w:val="fr-CA"/>
-        </w:rPr>
-        <w:t>Fares</w:t>
-      </w:r>
-      <w:proofErr w:type="spellEnd"/>
+      <w:r>
+        <w:rPr>
+          <w:rFonts w:cs="Times New Roman"/>
+          <w:lang w:val="fr-CA"/>
+        </w:rPr>
+        <w:t xml:space="preserve"> Moreau Simon</w:t>
+      </w:r>
     </w:p>
     <w:p>
       <w:pPr>
@@ -506,33 +492,7 @@
           <w:rFonts w:cs="Times New Roman"/>
           <w:lang w:val="fr-CA"/>
         </w:rPr>
-        <w:t xml:space="preserve"> Moreau Simon</w:t>
-      </w:r>
-    </w:p>
-    <w:p>
-      <w:pPr>
-        <w:pStyle w:val="Standard"/>
-        <w:jc w:val="center"/>
-        <w:rPr>
-          <w:rFonts w:cs="Times New Roman"/>
-          <w:lang w:val="fr-CA"/>
-        </w:rPr>
-      </w:pPr>
-      <w:proofErr w:type="spellStart"/>
-      <w:r>
-        <w:rPr>
-          <w:rFonts w:cs="Times New Roman"/>
-          <w:lang w:val="fr-CA"/>
-        </w:rPr>
-        <w:t>Saddik</w:t>
-      </w:r>
-      <w:proofErr w:type="spellEnd"/>
-      <w:r>
-        <w:rPr>
-          <w:rFonts w:cs="Times New Roman"/>
-          <w:lang w:val="fr-CA"/>
-        </w:rPr>
-        <w:t xml:space="preserve"> Mohamed</w:t>
+        <w:t>Saddik Mohamed</w:t>
       </w:r>
     </w:p>
     <w:p>
@@ -905,25 +865,7 @@
           <w:iCs/>
           <w:lang w:val="fr-CA"/>
         </w:rPr>
-        <w:t xml:space="preserve">interruption de la minuterie « </w:t>
-      </w:r>
-      <w:proofErr w:type="spellStart"/>
-      <w:r>
-        <w:rPr>
-          <w:rFonts w:cs="Times New Roman"/>
-          <w:iCs/>
-          <w:lang w:val="fr-CA"/>
-        </w:rPr>
-        <w:t>timer</w:t>
-      </w:r>
-      <w:proofErr w:type="spellEnd"/>
-      <w:r>
-        <w:rPr>
-          <w:rFonts w:cs="Times New Roman"/>
-          <w:iCs/>
-          <w:lang w:val="fr-CA"/>
-        </w:rPr>
-        <w:t xml:space="preserve"> »,</w:t>
+        <w:t>interruption de la minuterie « timer »,</w:t>
       </w:r>
       <w:r>
         <w:rPr>
@@ -1063,25 +1005,7 @@
           <w:iCs/>
           <w:lang w:val="fr-CA"/>
         </w:rPr>
-        <w:t xml:space="preserve"> dans un dossier « </w:t>
-      </w:r>
-      <w:proofErr w:type="spellStart"/>
-      <w:r>
-        <w:rPr>
-          <w:rFonts w:cs="Times New Roman"/>
-          <w:iCs/>
-          <w:lang w:val="fr-CA"/>
-        </w:rPr>
-        <w:t>include</w:t>
-      </w:r>
-      <w:proofErr w:type="spellEnd"/>
-      <w:r>
-        <w:rPr>
-          <w:rFonts w:cs="Times New Roman"/>
-          <w:iCs/>
-          <w:lang w:val="fr-CA"/>
-        </w:rPr>
-        <w:t xml:space="preserve"> » et nos implémentations dans le dossier src. </w:t>
+        <w:t xml:space="preserve"> dans un dossier « include » et nos implémentations dans le dossier src. </w:t>
       </w:r>
     </w:p>
     <w:p>
@@ -1170,28 +1094,8 @@
           <w:iCs/>
           <w:lang w:val="fr-CA"/>
         </w:rPr>
-        <w:t xml:space="preserve">delai.cpp contient deux fonctions </w:t>
-      </w:r>
-      <w:proofErr w:type="spellStart"/>
-      <w:proofErr w:type="gramStart"/>
-      <w:r>
-        <w:rPr>
-          <w:rFonts w:cs="Times New Roman"/>
-          <w:iCs/>
-          <w:lang w:val="fr-CA"/>
-        </w:rPr>
-        <w:t>WaitForUs</w:t>
-      </w:r>
-      <w:proofErr w:type="spellEnd"/>
-      <w:r>
-        <w:rPr>
-          <w:rFonts w:cs="Times New Roman"/>
-          <w:iCs/>
-          <w:lang w:val="fr-CA"/>
-        </w:rPr>
-        <w:t>(</w:t>
-      </w:r>
-      <w:proofErr w:type="gramEnd"/>
+        <w:t>delai.cpp contient deux fonctions WaitForUs(</w:t>
+      </w:r>
       <w:r>
         <w:rPr>
           <w:rFonts w:cs="Times New Roman"/>
@@ -1216,23 +1120,13 @@
         </w:rPr>
         <w:t xml:space="preserve"> </w:t>
       </w:r>
-      <w:proofErr w:type="spellStart"/>
-      <w:r>
-        <w:rPr>
-          <w:rFonts w:cs="Times New Roman"/>
-          <w:iCs/>
-          <w:lang w:val="fr-CA"/>
-        </w:rPr>
-        <w:t>WaitForMs</w:t>
-      </w:r>
-      <w:proofErr w:type="spellEnd"/>
-      <w:r>
-        <w:rPr>
-          <w:rFonts w:cs="Times New Roman"/>
-          <w:iCs/>
-          <w:lang w:val="fr-CA"/>
-        </w:rPr>
-        <w:t>(</w:t>
+      <w:r>
+        <w:rPr>
+          <w:rFonts w:cs="Times New Roman"/>
+          <w:iCs/>
+          <w:lang w:val="fr-CA"/>
+        </w:rPr>
+        <w:t>WaitForMs(</w:t>
       </w:r>
       <w:r>
         <w:rPr>
@@ -1264,16 +1158,7 @@
           <w:iCs/>
           <w:lang w:val="fr-CA"/>
         </w:rPr>
-        <w:t xml:space="preserve">de nos </w:t>
-      </w:r>
-      <w:proofErr w:type="spellStart"/>
-      <w:r>
-        <w:rPr>
-          <w:rFonts w:cs="Times New Roman"/>
-          <w:iCs/>
-          <w:lang w:val="fr-CA"/>
-        </w:rPr>
-        <w:t>TP</w:t>
+        <w:t>de nos TP</w:t>
       </w:r>
       <w:r>
         <w:rPr>
@@ -1283,7 +1168,6 @@
         </w:rPr>
         <w:t>s</w:t>
       </w:r>
-      <w:proofErr w:type="spellEnd"/>
       <w:r>
         <w:rPr>
           <w:rFonts w:cs="Times New Roman"/>
@@ -1338,33 +1222,15 @@
           <w:iCs/>
           <w:lang w:val="fr-CA"/>
         </w:rPr>
-        <w:t xml:space="preserve">les </w:t>
-      </w:r>
-      <w:proofErr w:type="spellStart"/>
-      <w:r>
-        <w:rPr>
-          <w:rFonts w:cs="Times New Roman"/>
-          <w:iCs/>
-          <w:lang w:val="fr-CA"/>
-        </w:rPr>
-        <w:t>DEL</w:t>
-      </w:r>
-      <w:r>
-        <w:rPr>
-          <w:rFonts w:cs="Times New Roman"/>
-          <w:iCs/>
-          <w:lang w:val="fr-CA"/>
-        </w:rPr>
-        <w:t>s</w:t>
-      </w:r>
-      <w:proofErr w:type="spellEnd"/>
-      <w:r>
-        <w:rPr>
-          <w:rFonts w:cs="Times New Roman"/>
-          <w:iCs/>
-          <w:lang w:val="fr-CA"/>
-        </w:rPr>
-        <w:t xml:space="preserve"> sur la carte mère. E</w:t>
+        <w:t>les DEL</w:t>
+      </w:r>
+      <w:r>
+        <w:rPr>
+          <w:rFonts w:cs="Times New Roman"/>
+          <w:iCs/>
+          <w:lang w:val="fr-CA"/>
+        </w:rPr>
+        <w:t>s sur la carte mère. E</w:t>
       </w:r>
       <w:r>
         <w:rPr>
@@ -1504,17 +1370,23 @@
           <w:iCs/>
           <w:lang w:val="fr-CA"/>
         </w:rPr>
-        <w:t xml:space="preserve"> contient les fonctions </w:t>
-      </w:r>
-      <w:proofErr w:type="spellStart"/>
-      <w:proofErr w:type="gramStart"/>
-      <w:r>
-        <w:rPr>
-          <w:rFonts w:cs="Times New Roman"/>
-          <w:iCs/>
-          <w:lang w:val="fr-CA"/>
-        </w:rPr>
-        <w:t>initPW</w:t>
+        <w:t xml:space="preserve"> contient les fonctions initPW</w:t>
+      </w:r>
+      <w:r>
+        <w:rPr>
+          <w:rFonts w:cs="Times New Roman"/>
+          <w:iCs/>
+          <w:lang w:val="fr-CA"/>
+        </w:rPr>
+        <w:t xml:space="preserve">M() et </w:t>
+      </w:r>
+      <w:r>
+        <w:rPr>
+          <w:rFonts w:cs="Times New Roman"/>
+          <w:iCs/>
+          <w:lang w:val="fr-CA"/>
+        </w:rPr>
+        <w:t>ajustementPW</w:t>
       </w:r>
       <w:r>
         <w:rPr>
@@ -1524,7 +1396,8 @@
         </w:rPr>
         <w:t>M</w:t>
       </w:r>
-      <w:proofErr w:type="spellEnd"/>
+      <w:bookmarkStart w:id="0" w:name="_GoBack"/>
+      <w:bookmarkEnd w:id="0"/>
       <w:r>
         <w:rPr>
           <w:rFonts w:cs="Times New Roman"/>
@@ -1533,50 +1406,13 @@
         </w:rPr>
         <w:t>(</w:t>
       </w:r>
-      <w:proofErr w:type="gramEnd"/>
-      <w:r>
-        <w:rPr>
-          <w:rFonts w:cs="Times New Roman"/>
-          <w:iCs/>
-          <w:lang w:val="fr-CA"/>
-        </w:rPr>
-        <w:t xml:space="preserve">) et </w:t>
-      </w:r>
-      <w:proofErr w:type="spellStart"/>
-      <w:r>
-        <w:rPr>
-          <w:rFonts w:cs="Times New Roman"/>
-          <w:iCs/>
-          <w:lang w:val="fr-CA"/>
-        </w:rPr>
-        <w:t>ajustementPWN</w:t>
-      </w:r>
-      <w:proofErr w:type="spellEnd"/>
-      <w:r>
-        <w:rPr>
-          <w:rFonts w:cs="Times New Roman"/>
-          <w:iCs/>
-          <w:lang w:val="fr-CA"/>
-        </w:rPr>
-        <w:t>(</w:t>
-      </w:r>
-      <w:proofErr w:type="spellStart"/>
-      <w:r>
-        <w:rPr>
-          <w:rFonts w:cs="Times New Roman"/>
-          <w:iCs/>
-          <w:lang w:val="fr-CA"/>
-        </w:rPr>
-        <w:t>const</w:t>
-      </w:r>
-      <w:proofErr w:type="spellEnd"/>
-      <w:r>
-        <w:rPr>
-          <w:rFonts w:cs="Times New Roman"/>
-          <w:iCs/>
-          <w:lang w:val="fr-CA"/>
-        </w:rPr>
-        <w:t xml:space="preserve"> uint8_t&amp; pourcentage</w:t>
+      <w:r>
+        <w:rPr>
+          <w:rFonts w:cs="Times New Roman"/>
+          <w:iCs/>
+          <w:lang w:val="fr-CA"/>
+        </w:rPr>
+        <w:t>const uint8_t&amp; pourcentage</w:t>
       </w:r>
       <w:r>
         <w:rPr>
@@ -1749,141 +1585,53 @@
         </w:rPr>
         <w:t xml:space="preserve">les fonctions </w:t>
       </w:r>
-      <w:proofErr w:type="spellStart"/>
-      <w:proofErr w:type="gramStart"/>
-      <w:r>
-        <w:rPr>
-          <w:rFonts w:cs="Times New Roman"/>
-          <w:iCs/>
-          <w:lang w:val="fr-CA"/>
-        </w:rPr>
-        <w:t>initMinuterie</w:t>
-      </w:r>
-      <w:proofErr w:type="spellEnd"/>
-      <w:r>
-        <w:rPr>
-          <w:rFonts w:cs="Times New Roman"/>
-          <w:iCs/>
-          <w:lang w:val="fr-CA"/>
-        </w:rPr>
-        <w:t>(</w:t>
-      </w:r>
-      <w:proofErr w:type="spellStart"/>
-      <w:proofErr w:type="gramEnd"/>
-      <w:r>
-        <w:rPr>
-          <w:rFonts w:cs="Times New Roman"/>
-          <w:iCs/>
-          <w:lang w:val="fr-CA"/>
-        </w:rPr>
-        <w:t>func_t</w:t>
-      </w:r>
-      <w:proofErr w:type="spellEnd"/>
-      <w:r>
-        <w:rPr>
-          <w:rFonts w:cs="Times New Roman"/>
-          <w:iCs/>
-          <w:lang w:val="fr-CA"/>
-        </w:rPr>
-        <w:t xml:space="preserve"> </w:t>
-      </w:r>
-      <w:proofErr w:type="spellStart"/>
-      <w:r>
-        <w:rPr>
-          <w:rFonts w:cs="Times New Roman"/>
-          <w:iCs/>
-          <w:lang w:val="fr-CA"/>
-        </w:rPr>
-        <w:t>func</w:t>
-      </w:r>
-      <w:proofErr w:type="spellEnd"/>
-      <w:r>
-        <w:rPr>
-          <w:rFonts w:cs="Times New Roman"/>
-          <w:iCs/>
-          <w:lang w:val="fr-CA"/>
-        </w:rPr>
-        <w:t xml:space="preserve">), </w:t>
-      </w:r>
-      <w:proofErr w:type="spellStart"/>
-      <w:r>
-        <w:rPr>
-          <w:rFonts w:cs="Times New Roman"/>
-          <w:iCs/>
-          <w:lang w:val="fr-CA"/>
-        </w:rPr>
-        <w:t>startMinuterie</w:t>
-      </w:r>
-      <w:proofErr w:type="spellEnd"/>
-      <w:r>
-        <w:rPr>
-          <w:rFonts w:cs="Times New Roman"/>
-          <w:iCs/>
-          <w:lang w:val="fr-CA"/>
-        </w:rPr>
-        <w:t>(</w:t>
-      </w:r>
-      <w:proofErr w:type="spellStart"/>
-      <w:r>
-        <w:rPr>
-          <w:rFonts w:cs="Times New Roman"/>
-          <w:iCs/>
-          <w:lang w:val="fr-CA"/>
-        </w:rPr>
-        <w:t>const</w:t>
-      </w:r>
-      <w:proofErr w:type="spellEnd"/>
-      <w:r>
-        <w:rPr>
-          <w:rFonts w:cs="Times New Roman"/>
-          <w:iCs/>
-          <w:lang w:val="fr-CA"/>
-        </w:rPr>
-        <w:t xml:space="preserve"> uint16_t </w:t>
-      </w:r>
-      <w:proofErr w:type="spellStart"/>
-      <w:r>
-        <w:rPr>
-          <w:rFonts w:cs="Times New Roman"/>
-          <w:iCs/>
-          <w:lang w:val="fr-CA"/>
-        </w:rPr>
-        <w:t>duree</w:t>
-      </w:r>
-      <w:proofErr w:type="spellEnd"/>
-      <w:r>
-        <w:rPr>
-          <w:rFonts w:cs="Times New Roman"/>
-          <w:iCs/>
-          <w:lang w:val="fr-CA"/>
-        </w:rPr>
-        <w:t>)</w:t>
-      </w:r>
-      <w:r>
-        <w:rPr>
-          <w:rFonts w:cs="Times New Roman"/>
-          <w:iCs/>
-          <w:lang w:val="fr-CA"/>
-        </w:rPr>
-        <w:t xml:space="preserve">, </w:t>
-      </w:r>
-      <w:proofErr w:type="spellStart"/>
-      <w:r>
-        <w:rPr>
-          <w:rFonts w:cs="Times New Roman"/>
-          <w:iCs/>
-          <w:lang w:val="fr-CA"/>
-        </w:rPr>
-        <w:t>stopMinuterie</w:t>
-      </w:r>
-      <w:proofErr w:type="spellEnd"/>
-      <w:r>
-        <w:rPr>
-          <w:rFonts w:cs="Times New Roman"/>
-          <w:iCs/>
-          <w:lang w:val="fr-CA"/>
-        </w:rPr>
-        <w:t>()</w:t>
+      <w:r>
+        <w:rPr>
+          <w:rFonts w:cs="Times New Roman"/>
+          <w:iCs/>
+          <w:lang w:val="fr-CA"/>
+        </w:rPr>
+        <w:t>initMinuterie(</w:t>
+      </w:r>
+      <w:r>
+        <w:rPr>
+          <w:rFonts w:cs="Times New Roman"/>
+          <w:iCs/>
+          <w:lang w:val="fr-CA"/>
+        </w:rPr>
+        <w:t>func_t func</w:t>
+      </w:r>
+      <w:r>
+        <w:rPr>
+          <w:rFonts w:cs="Times New Roman"/>
+          <w:iCs/>
+          <w:lang w:val="fr-CA"/>
+        </w:rPr>
+        <w:t>), startMinuterie(</w:t>
+      </w:r>
+      <w:r>
+        <w:rPr>
+          <w:rFonts w:cs="Times New Roman"/>
+          <w:iCs/>
+          <w:lang w:val="fr-CA"/>
+        </w:rPr>
+        <w:t xml:space="preserve">const uint16_t </w:t>
+      </w:r>
+      <w:r>
+        <w:rPr>
+          <w:rFonts w:cs="Times New Roman"/>
+          <w:iCs/>
+          <w:lang w:val="fr-CA"/>
+        </w:rPr>
+        <w:t>duree)</w:t>
+      </w:r>
+      <w:r>
+        <w:rPr>
+          <w:rFonts w:cs="Times New Roman"/>
+          <w:iCs/>
+          <w:lang w:val="fr-CA"/>
+        </w:rPr>
+        <w:t>, stopMinuterie()</w:t>
       </w:r>
       <w:r>
         <w:rPr>
@@ -1984,23 +1732,13 @@
         </w:rPr>
         <w:t xml:space="preserve"> </w:t>
       </w:r>
-      <w:proofErr w:type="gramStart"/>
-      <w:r>
-        <w:rPr>
-          <w:rFonts w:cs="Times New Roman"/>
-          <w:iCs/>
-          <w:lang w:val="fr-CA"/>
-        </w:rPr>
-        <w:t>init(</w:t>
-      </w:r>
-      <w:proofErr w:type="gramEnd"/>
-      <w:r>
-        <w:rPr>
-          <w:rFonts w:cs="Times New Roman"/>
-          <w:iCs/>
-          <w:lang w:val="fr-CA"/>
-        </w:rPr>
-        <w:t>)</w:t>
+      <w:r>
+        <w:rPr>
+          <w:rFonts w:cs="Times New Roman"/>
+          <w:iCs/>
+          <w:lang w:val="fr-CA"/>
+        </w:rPr>
+        <w:t>init()</w:t>
       </w:r>
       <w:r>
         <w:rPr>
@@ -2018,7 +1756,6 @@
         </w:rPr>
         <w:t xml:space="preserve"> </w:t>
       </w:r>
-      <w:proofErr w:type="spellStart"/>
       <w:r>
         <w:rPr>
           <w:rFonts w:cs="Times New Roman"/>
@@ -2027,7 +1764,6 @@
         </w:rPr>
         <w:t>choisir_banc</w:t>
       </w:r>
-      <w:proofErr w:type="spellEnd"/>
       <w:r>
         <w:rPr>
           <w:rFonts w:cs="Times New Roman"/>
@@ -2036,23 +1772,13 @@
         </w:rPr>
         <w:t>(</w:t>
       </w:r>
-      <w:proofErr w:type="spellStart"/>
-      <w:r>
-        <w:rPr>
-          <w:rFonts w:cs="Times New Roman"/>
-          <w:iCs/>
-          <w:lang w:val="fr-CA"/>
-        </w:rPr>
-        <w:t>const</w:t>
-      </w:r>
-      <w:proofErr w:type="spellEnd"/>
-      <w:r>
-        <w:rPr>
-          <w:rFonts w:cs="Times New Roman"/>
-          <w:iCs/>
-          <w:lang w:val="fr-CA"/>
-        </w:rPr>
-        <w:t xml:space="preserve"> uint8_t banc</w:t>
+      <w:r>
+        <w:rPr>
+          <w:rFonts w:cs="Times New Roman"/>
+          <w:iCs/>
+          <w:lang w:val="fr-CA"/>
+        </w:rPr>
+        <w:t>const uint8_t banc</w:t>
       </w:r>
       <w:r>
         <w:rPr>
@@ -2086,34 +1812,14 @@
         </w:rPr>
         <w:t>(</w:t>
       </w:r>
-      <w:proofErr w:type="spellStart"/>
-      <w:r>
-        <w:rPr>
-          <w:rFonts w:cs="Times New Roman"/>
-          <w:iCs/>
-          <w:lang w:val="fr-CA"/>
-        </w:rPr>
-        <w:t>const</w:t>
-      </w:r>
-      <w:proofErr w:type="spellEnd"/>
-      <w:r>
-        <w:rPr>
-          <w:rFonts w:cs="Times New Roman"/>
-          <w:iCs/>
-          <w:lang w:val="fr-CA"/>
-        </w:rPr>
-        <w:t xml:space="preserve"> uint16_t *</w:t>
-      </w:r>
-      <w:proofErr w:type="spellStart"/>
-      <w:r>
-        <w:rPr>
-          <w:rFonts w:cs="Times New Roman"/>
-          <w:iCs/>
-          <w:lang w:val="fr-CA"/>
-        </w:rPr>
-        <w:t>donnee</w:t>
-      </w:r>
-      <w:proofErr w:type="spellEnd"/>
+      <w:r>
+        <w:rPr>
+          <w:rFonts w:cs="Times New Roman"/>
+          <w:iCs/>
+          <w:lang w:val="fr-CA"/>
+        </w:rPr>
+        <w:t>const uint16_t *donnee</w:t>
+      </w:r>
       <w:r>
         <w:rPr>
           <w:rFonts w:cs="Times New Roman"/>
@@ -2128,61 +1834,15 @@
           <w:iCs/>
           <w:lang w:val="fr-CA"/>
         </w:rPr>
-        <w:t xml:space="preserve"> lecture (</w:t>
-      </w:r>
-      <w:proofErr w:type="spellStart"/>
-      <w:r>
-        <w:rPr>
-          <w:rFonts w:cs="Times New Roman"/>
-          <w:iCs/>
-          <w:lang w:val="fr-CA"/>
-        </w:rPr>
-        <w:t>const</w:t>
-      </w:r>
-      <w:proofErr w:type="spellEnd"/>
-      <w:r>
-        <w:rPr>
-          <w:rFonts w:cs="Times New Roman"/>
-          <w:iCs/>
-          <w:lang w:val="fr-CA"/>
-        </w:rPr>
-        <w:t xml:space="preserve"> uint16_t </w:t>
-      </w:r>
-      <w:proofErr w:type="spellStart"/>
-      <w:r>
-        <w:rPr>
-          <w:rFonts w:cs="Times New Roman"/>
-          <w:iCs/>
-          <w:lang w:val="fr-CA"/>
-        </w:rPr>
-        <w:t>adress</w:t>
-      </w:r>
-      <w:proofErr w:type="spellEnd"/>
-      <w:r>
-        <w:rPr>
-          <w:rFonts w:cs="Times New Roman"/>
-          <w:iCs/>
-          <w:lang w:val="fr-CA"/>
-        </w:rPr>
-        <w:t>, uint8_t *</w:t>
-      </w:r>
-      <w:proofErr w:type="spellStart"/>
-      <w:r>
-        <w:rPr>
-          <w:rFonts w:cs="Times New Roman"/>
-          <w:iCs/>
-          <w:lang w:val="fr-CA"/>
-        </w:rPr>
-        <w:t>donnee</w:t>
-      </w:r>
-      <w:proofErr w:type="spellEnd"/>
-      <w:r>
-        <w:rPr>
-          <w:rFonts w:cs="Times New Roman"/>
-          <w:iCs/>
-          <w:lang w:val="fr-CA"/>
-        </w:rPr>
-        <w:t>, uint8_t longueur</w:t>
+        <w:t xml:space="preserve"> lecture (const uint16_t adress, uint8_t *</w:t>
+      </w:r>
+      <w:r>
+        <w:rPr>
+          <w:rFonts w:cs="Times New Roman"/>
+          <w:iCs/>
+          <w:lang w:val="fr-CA"/>
+        </w:rPr>
+        <w:t>donnee, uint8_t longueur</w:t>
       </w:r>
       <w:r>
         <w:rPr>
@@ -2198,90 +1858,16 @@
           <w:iCs/>
           <w:lang w:val="fr-CA"/>
         </w:rPr>
-        <w:t xml:space="preserve"> </w:t>
-      </w:r>
-      <w:proofErr w:type="spellStart"/>
-      <w:r>
-        <w:rPr>
-          <w:rFonts w:cs="Times New Roman"/>
-          <w:iCs/>
-          <w:lang w:val="fr-CA"/>
-        </w:rPr>
-        <w:t>ecriture</w:t>
-      </w:r>
-      <w:proofErr w:type="spellEnd"/>
-      <w:r>
-        <w:rPr>
-          <w:rFonts w:cs="Times New Roman"/>
-          <w:iCs/>
-          <w:lang w:val="fr-CA"/>
-        </w:rPr>
-        <w:t>(</w:t>
-      </w:r>
-      <w:proofErr w:type="spellStart"/>
-      <w:r>
-        <w:rPr>
-          <w:rFonts w:cs="Times New Roman"/>
-          <w:iCs/>
-          <w:lang w:val="fr-CA"/>
-        </w:rPr>
-        <w:t>const</w:t>
-      </w:r>
-      <w:proofErr w:type="spellEnd"/>
-      <w:r>
-        <w:rPr>
-          <w:rFonts w:cs="Times New Roman"/>
-          <w:iCs/>
-          <w:lang w:val="fr-CA"/>
-        </w:rPr>
-        <w:t xml:space="preserve"> uint16_t </w:t>
-      </w:r>
-      <w:proofErr w:type="spellStart"/>
-      <w:r>
-        <w:rPr>
-          <w:rFonts w:cs="Times New Roman"/>
-          <w:iCs/>
-          <w:lang w:val="fr-CA"/>
-        </w:rPr>
-        <w:t>adress</w:t>
-      </w:r>
-      <w:proofErr w:type="spellEnd"/>
-      <w:r>
-        <w:rPr>
-          <w:rFonts w:cs="Times New Roman"/>
-          <w:iCs/>
-          <w:lang w:val="fr-CA"/>
-        </w:rPr>
-        <w:t xml:space="preserve">, </w:t>
-      </w:r>
-      <w:proofErr w:type="spellStart"/>
-      <w:r>
-        <w:rPr>
-          <w:rFonts w:cs="Times New Roman"/>
-          <w:iCs/>
-          <w:lang w:val="fr-CA"/>
-        </w:rPr>
-        <w:t>const</w:t>
-      </w:r>
-      <w:proofErr w:type="spellEnd"/>
-      <w:r>
-        <w:rPr>
-          <w:rFonts w:cs="Times New Roman"/>
-          <w:iCs/>
-          <w:lang w:val="fr-CA"/>
-        </w:rPr>
-        <w:t xml:space="preserve"> uint8_t </w:t>
-      </w:r>
-      <w:proofErr w:type="spellStart"/>
-      <w:r>
-        <w:rPr>
-          <w:rFonts w:cs="Times New Roman"/>
-          <w:iCs/>
-          <w:lang w:val="fr-CA"/>
-        </w:rPr>
-        <w:t>donnee</w:t>
-      </w:r>
-      <w:proofErr w:type="spellEnd"/>
+        <w:t xml:space="preserve"> ecriture(</w:t>
+      </w:r>
+      <w:r>
+        <w:rPr>
+          <w:rFonts w:cs="Times New Roman"/>
+          <w:iCs/>
+          <w:lang w:val="fr-CA"/>
+        </w:rPr>
+        <w:t>const uint16_t adress, const uint8_t donnee</w:t>
+      </w:r>
       <w:r>
         <w:rPr>
           <w:rFonts w:cs="Times New Roman"/>
@@ -2296,79 +1882,7 @@
           <w:iCs/>
           <w:lang w:val="fr-CA"/>
         </w:rPr>
-        <w:t xml:space="preserve"> </w:t>
-      </w:r>
-      <w:proofErr w:type="spellStart"/>
-      <w:r>
-        <w:rPr>
-          <w:rFonts w:cs="Times New Roman"/>
-          <w:iCs/>
-          <w:lang w:val="fr-CA"/>
-        </w:rPr>
-        <w:t>ecriture</w:t>
-      </w:r>
-      <w:proofErr w:type="spellEnd"/>
-      <w:r>
-        <w:rPr>
-          <w:rFonts w:cs="Times New Roman"/>
-          <w:iCs/>
-          <w:lang w:val="fr-CA"/>
-        </w:rPr>
-        <w:t>(</w:t>
-      </w:r>
-      <w:proofErr w:type="spellStart"/>
-      <w:r>
-        <w:rPr>
-          <w:rFonts w:cs="Times New Roman"/>
-          <w:iCs/>
-          <w:lang w:val="fr-CA"/>
-        </w:rPr>
-        <w:t>const</w:t>
-      </w:r>
-      <w:proofErr w:type="spellEnd"/>
-      <w:r>
-        <w:rPr>
-          <w:rFonts w:cs="Times New Roman"/>
-          <w:iCs/>
-          <w:lang w:val="fr-CA"/>
-        </w:rPr>
-        <w:t xml:space="preserve"> uint16_t adresse, unit8_t * </w:t>
-      </w:r>
-      <w:proofErr w:type="spellStart"/>
-      <w:r>
-        <w:rPr>
-          <w:rFonts w:cs="Times New Roman"/>
-          <w:iCs/>
-          <w:lang w:val="fr-CA"/>
-        </w:rPr>
-        <w:t>donnee</w:t>
-      </w:r>
-      <w:proofErr w:type="spellEnd"/>
-      <w:r>
-        <w:rPr>
-          <w:rFonts w:cs="Times New Roman"/>
-          <w:iCs/>
-          <w:lang w:val="fr-CA"/>
-        </w:rPr>
-        <w:t xml:space="preserve">, </w:t>
-      </w:r>
-      <w:proofErr w:type="spellStart"/>
-      <w:r>
-        <w:rPr>
-          <w:rFonts w:cs="Times New Roman"/>
-          <w:iCs/>
-          <w:lang w:val="fr-CA"/>
-        </w:rPr>
-        <w:t>const</w:t>
-      </w:r>
-      <w:proofErr w:type="spellEnd"/>
-      <w:r>
-        <w:rPr>
-          <w:rFonts w:cs="Times New Roman"/>
-          <w:iCs/>
-          <w:lang w:val="fr-CA"/>
-        </w:rPr>
-        <w:t xml:space="preserve"> uint8_t longueur)</w:t>
+        <w:t xml:space="preserve"> ecriture(const uint16_t adresse, unit8_t * donnee, const uint8_t longueur)</w:t>
       </w:r>
       <w:r>
         <w:rPr>
@@ -2384,79 +1898,15 @@
           <w:iCs/>
           <w:lang w:val="fr-CA"/>
         </w:rPr>
-        <w:t xml:space="preserve"> </w:t>
-      </w:r>
-      <w:proofErr w:type="spellStart"/>
-      <w:r>
-        <w:rPr>
-          <w:rFonts w:cs="Times New Roman"/>
-          <w:iCs/>
-          <w:lang w:val="fr-CA"/>
-        </w:rPr>
-        <w:t>ecrire_page</w:t>
-      </w:r>
-      <w:proofErr w:type="spellEnd"/>
-      <w:r>
-        <w:rPr>
-          <w:rFonts w:cs="Times New Roman"/>
-          <w:iCs/>
-          <w:lang w:val="fr-CA"/>
-        </w:rPr>
-        <w:t>(</w:t>
-      </w:r>
-      <w:proofErr w:type="spellStart"/>
-      <w:r>
-        <w:rPr>
-          <w:rFonts w:cs="Times New Roman"/>
-          <w:iCs/>
-          <w:lang w:val="fr-CA"/>
-        </w:rPr>
-        <w:t>const</w:t>
-      </w:r>
-      <w:proofErr w:type="spellEnd"/>
-      <w:r>
-        <w:rPr>
-          <w:rFonts w:cs="Times New Roman"/>
-          <w:iCs/>
-          <w:lang w:val="fr-CA"/>
-        </w:rPr>
-        <w:t xml:space="preserve"> uint16_t adresse, unit8_t* </w:t>
-      </w:r>
-      <w:proofErr w:type="spellStart"/>
-      <w:r>
-        <w:rPr>
-          <w:rFonts w:cs="Times New Roman"/>
-          <w:iCs/>
-          <w:lang w:val="fr-CA"/>
-        </w:rPr>
-        <w:t>donnee</w:t>
-      </w:r>
-      <w:proofErr w:type="spellEnd"/>
-      <w:r>
-        <w:rPr>
-          <w:rFonts w:cs="Times New Roman"/>
-          <w:iCs/>
-          <w:lang w:val="fr-CA"/>
-        </w:rPr>
-        <w:t xml:space="preserve">, </w:t>
-      </w:r>
-      <w:proofErr w:type="spellStart"/>
-      <w:r>
-        <w:rPr>
-          <w:rFonts w:cs="Times New Roman"/>
-          <w:iCs/>
-          <w:lang w:val="fr-CA"/>
-        </w:rPr>
-        <w:t>const</w:t>
-      </w:r>
-      <w:proofErr w:type="spellEnd"/>
-      <w:r>
-        <w:rPr>
-          <w:rFonts w:cs="Times New Roman"/>
-          <w:iCs/>
-          <w:lang w:val="fr-CA"/>
-        </w:rPr>
-        <w:t xml:space="preserve"> uint8_t longueur</w:t>
+        <w:t xml:space="preserve"> ecrire_page(</w:t>
+      </w:r>
+      <w:r>
+        <w:rPr>
+          <w:rFonts w:cs="Times New Roman"/>
+          <w:iCs/>
+          <w:lang w:val="fr-CA"/>
+        </w:rPr>
+        <w:t>const uint16_t adresse, unit8_t* donnee, const uint8_t longueur</w:t>
       </w:r>
       <w:r>
         <w:rPr>
@@ -2636,82 +2086,24 @@
           <w:iCs/>
           <w:lang w:val="fr-CA"/>
         </w:rPr>
-        <w:t xml:space="preserve">i contient </w:t>
-      </w:r>
-      <w:proofErr w:type="spellStart"/>
-      <w:r>
-        <w:rPr>
-          <w:rFonts w:cs="Times New Roman"/>
-          <w:iCs/>
-          <w:lang w:val="fr-CA"/>
-        </w:rPr>
-        <w:t>initialisationUART</w:t>
-      </w:r>
-      <w:proofErr w:type="spellEnd"/>
-      <w:r>
-        <w:rPr>
-          <w:rFonts w:cs="Times New Roman"/>
-          <w:iCs/>
-          <w:lang w:val="fr-CA"/>
-        </w:rPr>
-        <w:t>()</w:t>
-      </w:r>
-      <w:r>
-        <w:rPr>
-          <w:rFonts w:cs="Times New Roman"/>
-          <w:iCs/>
-          <w:lang w:val="fr-CA"/>
-        </w:rPr>
-        <w:t xml:space="preserve">, </w:t>
-      </w:r>
-      <w:proofErr w:type="spellStart"/>
-      <w:r>
-        <w:rPr>
-          <w:rFonts w:cs="Times New Roman"/>
-          <w:iCs/>
-          <w:lang w:val="fr-CA"/>
-        </w:rPr>
-        <w:t>transmissionUART</w:t>
-      </w:r>
-      <w:proofErr w:type="spellEnd"/>
-      <w:r>
-        <w:rPr>
-          <w:rFonts w:cs="Times New Roman"/>
-          <w:iCs/>
-          <w:lang w:val="fr-CA"/>
-        </w:rPr>
-        <w:t>(</w:t>
-      </w:r>
-      <w:bookmarkStart w:id="0" w:name="_GoBack"/>
-      <w:bookmarkEnd w:id="0"/>
-      <w:proofErr w:type="spellStart"/>
-      <w:r>
-        <w:rPr>
-          <w:rFonts w:cs="Times New Roman"/>
-          <w:iCs/>
-          <w:lang w:val="fr-CA"/>
-        </w:rPr>
-        <w:t>const</w:t>
-      </w:r>
-      <w:proofErr w:type="spellEnd"/>
-      <w:r>
-        <w:rPr>
-          <w:rFonts w:cs="Times New Roman"/>
-          <w:iCs/>
-          <w:lang w:val="fr-CA"/>
-        </w:rPr>
-        <w:t xml:space="preserve"> uint8_t&amp; </w:t>
-      </w:r>
-      <w:proofErr w:type="spellStart"/>
-      <w:r>
-        <w:rPr>
-          <w:rFonts w:cs="Times New Roman"/>
-          <w:iCs/>
-          <w:lang w:val="fr-CA"/>
-        </w:rPr>
-        <w:t>donnee</w:t>
-      </w:r>
-      <w:proofErr w:type="spellEnd"/>
+        <w:t>i contient initialisationUART()</w:t>
+      </w:r>
+      <w:r>
+        <w:rPr>
+          <w:rFonts w:cs="Times New Roman"/>
+          <w:iCs/>
+          <w:lang w:val="fr-CA"/>
+        </w:rPr>
+        <w:t>, transmissionUART(</w:t>
+      </w:r>
+      <w:r>
+        <w:rPr>
+          <w:rFonts w:cs="Times New Roman"/>
+          <w:iCs/>
+          <w:lang w:val="fr-CA"/>
+        </w:rPr>
+        <w:t>const uint8_t&amp; donnee</w:t>
+      </w:r>
       <w:r>
         <w:rPr>
           <w:rFonts w:cs="Times New Roman"/>
@@ -2891,38 +2283,56 @@
           <w:iCs/>
           <w:lang w:val="fr-CA"/>
         </w:rPr>
-        <w:t xml:space="preserve">a fonction </w:t>
-      </w:r>
-      <w:proofErr w:type="spellStart"/>
-      <w:proofErr w:type="gramStart"/>
-      <w:r>
-        <w:rPr>
-          <w:rFonts w:cs="Times New Roman"/>
-          <w:iCs/>
-          <w:lang w:val="fr-CA"/>
-        </w:rPr>
-        <w:t>initInterruption</w:t>
-      </w:r>
-      <w:proofErr w:type="spellEnd"/>
-      <w:r>
-        <w:rPr>
-          <w:rFonts w:cs="Times New Roman"/>
-          <w:iCs/>
-          <w:lang w:val="fr-CA"/>
-        </w:rPr>
-        <w:t>(</w:t>
-      </w:r>
-      <w:proofErr w:type="spellStart"/>
-      <w:proofErr w:type="gramEnd"/>
-      <w:r>
-        <w:rPr>
-          <w:rFonts w:cs="Times New Roman"/>
-          <w:iCs/>
-          <w:lang w:val="fr-CA"/>
-        </w:rPr>
-        <w:t>func_t</w:t>
-      </w:r>
-      <w:proofErr w:type="spellEnd"/>
+        <w:t>a fonction initInterruption(func_t func, const TypesTriggerInterrupt type)</w:t>
+      </w:r>
+      <w:r>
+        <w:rPr>
+          <w:rFonts w:cs="Times New Roman"/>
+          <w:iCs/>
+          <w:lang w:val="fr-CA"/>
+        </w:rPr>
+        <w:t xml:space="preserve"> qui </w:t>
+      </w:r>
+      <w:r>
+        <w:rPr>
+          <w:rFonts w:cs="Times New Roman"/>
+          <w:iCs/>
+          <w:lang w:val="fr-CA"/>
+        </w:rPr>
+        <w:t>permettent</w:t>
+      </w:r>
+      <w:r>
+        <w:rPr>
+          <w:rFonts w:cs="Times New Roman"/>
+          <w:iCs/>
+          <w:lang w:val="fr-CA"/>
+        </w:rPr>
+        <w:t xml:space="preserve"> de gérer les interruptions par interrupteur</w:t>
+      </w:r>
+      <w:r>
+        <w:rPr>
+          <w:rFonts w:cs="Times New Roman"/>
+          <w:iCs/>
+          <w:lang w:val="fr-CA"/>
+        </w:rPr>
+        <w:t>. Ceux-ci</w:t>
+      </w:r>
+      <w:r>
+        <w:rPr>
+          <w:rFonts w:cs="Times New Roman"/>
+          <w:iCs/>
+          <w:lang w:val="fr-CA"/>
+        </w:rPr>
+        <w:t xml:space="preserve"> pourraient être utile</w:t>
+      </w:r>
+      <w:r>
+        <w:rPr>
+          <w:rFonts w:cs="Times New Roman"/>
+          <w:iCs/>
+          <w:lang w:val="fr-CA"/>
+        </w:rPr>
+        <w:t>s</w:t>
+      </w:r>
       <w:r>
         <w:rPr>
           <w:rFonts w:cs="Times New Roman"/>
@@ -2931,116 +2341,6 @@
         </w:rPr>
         <w:t xml:space="preserve"> </w:t>
       </w:r>
-      <w:proofErr w:type="spellStart"/>
-      <w:r>
-        <w:rPr>
-          <w:rFonts w:cs="Times New Roman"/>
-          <w:iCs/>
-          <w:lang w:val="fr-CA"/>
-        </w:rPr>
-        <w:t>func</w:t>
-      </w:r>
-      <w:proofErr w:type="spellEnd"/>
-      <w:r>
-        <w:rPr>
-          <w:rFonts w:cs="Times New Roman"/>
-          <w:iCs/>
-          <w:lang w:val="fr-CA"/>
-        </w:rPr>
-        <w:t xml:space="preserve">, </w:t>
-      </w:r>
-      <w:proofErr w:type="spellStart"/>
-      <w:r>
-        <w:rPr>
-          <w:rFonts w:cs="Times New Roman"/>
-          <w:iCs/>
-          <w:lang w:val="fr-CA"/>
-        </w:rPr>
-        <w:t>const</w:t>
-      </w:r>
-      <w:proofErr w:type="spellEnd"/>
-      <w:r>
-        <w:rPr>
-          <w:rFonts w:cs="Times New Roman"/>
-          <w:iCs/>
-          <w:lang w:val="fr-CA"/>
-        </w:rPr>
-        <w:t xml:space="preserve"> </w:t>
-      </w:r>
-      <w:proofErr w:type="spellStart"/>
-      <w:r>
-        <w:rPr>
-          <w:rFonts w:cs="Times New Roman"/>
-          <w:iCs/>
-          <w:lang w:val="fr-CA"/>
-        </w:rPr>
-        <w:t>TypesTriggerInterrupt</w:t>
-      </w:r>
-      <w:proofErr w:type="spellEnd"/>
-      <w:r>
-        <w:rPr>
-          <w:rFonts w:cs="Times New Roman"/>
-          <w:iCs/>
-          <w:lang w:val="fr-CA"/>
-        </w:rPr>
-        <w:t xml:space="preserve"> type)</w:t>
-      </w:r>
-      <w:r>
-        <w:rPr>
-          <w:rFonts w:cs="Times New Roman"/>
-          <w:iCs/>
-          <w:lang w:val="fr-CA"/>
-        </w:rPr>
-        <w:t xml:space="preserve"> qui </w:t>
-      </w:r>
-      <w:r>
-        <w:rPr>
-          <w:rFonts w:cs="Times New Roman"/>
-          <w:iCs/>
-          <w:lang w:val="fr-CA"/>
-        </w:rPr>
-        <w:t>permettent</w:t>
-      </w:r>
-      <w:r>
-        <w:rPr>
-          <w:rFonts w:cs="Times New Roman"/>
-          <w:iCs/>
-          <w:lang w:val="fr-CA"/>
-        </w:rPr>
-        <w:t xml:space="preserve"> de gérer les interruptions par interrupteur</w:t>
-      </w:r>
-      <w:r>
-        <w:rPr>
-          <w:rFonts w:cs="Times New Roman"/>
-          <w:iCs/>
-          <w:lang w:val="fr-CA"/>
-        </w:rPr>
-        <w:t>. Ceux-ci</w:t>
-      </w:r>
-      <w:r>
-        <w:rPr>
-          <w:rFonts w:cs="Times New Roman"/>
-          <w:iCs/>
-          <w:lang w:val="fr-CA"/>
-        </w:rPr>
-        <w:t xml:space="preserve"> pourraient être utile</w:t>
-      </w:r>
-      <w:r>
-        <w:rPr>
-          <w:rFonts w:cs="Times New Roman"/>
-          <w:iCs/>
-          <w:lang w:val="fr-CA"/>
-        </w:rPr>
-        <w:t>s</w:t>
-      </w:r>
-      <w:r>
-        <w:rPr>
-          <w:rFonts w:cs="Times New Roman"/>
-          <w:iCs/>
-          <w:lang w:val="fr-CA"/>
-        </w:rPr>
-        <w:t xml:space="preserve"> </w:t>
-      </w:r>
       <w:r>
         <w:rPr>
           <w:rFonts w:cs="Times New Roman"/>
@@ -3106,91 +2406,27 @@
           <w:szCs w:val="28"/>
           <w:lang w:val="fr-CA"/>
         </w:rPr>
-        <w:t xml:space="preserve">Partie 2 : Décrire les modifications apportées au </w:t>
-      </w:r>
-      <w:proofErr w:type="spellStart"/>
-      <w:r>
-        <w:rPr>
-          <w:rFonts w:cs="Times New Roman"/>
-          <w:b/>
-          <w:bCs/>
-          <w:sz w:val="28"/>
-          <w:szCs w:val="28"/>
-          <w:lang w:val="fr-CA"/>
-        </w:rPr>
-        <w:t>Makefile</w:t>
-      </w:r>
-      <w:proofErr w:type="spellEnd"/>
-      <w:r>
-        <w:rPr>
-          <w:rFonts w:cs="Times New Roman"/>
-          <w:b/>
-          <w:bCs/>
-          <w:sz w:val="28"/>
-          <w:szCs w:val="28"/>
-          <w:lang w:val="fr-CA"/>
-        </w:rPr>
-        <w:t xml:space="preserve"> de départ</w:t>
-      </w:r>
-    </w:p>
-    <w:p>
-      <w:pPr>
-        <w:pStyle w:val="Standard"/>
-        <w:rPr>
-          <w:rFonts w:cs="Times New Roman"/>
-          <w:bCs/>
-          <w:szCs w:val="28"/>
-          <w:lang w:val="fr-CA"/>
-        </w:rPr>
-      </w:pPr>
-      <w:r>
-        <w:rPr>
-          <w:rFonts w:cs="Times New Roman"/>
-          <w:bCs/>
-          <w:szCs w:val="28"/>
-          <w:lang w:val="fr-CA"/>
-        </w:rPr>
-        <w:t xml:space="preserve">Le </w:t>
-      </w:r>
-      <w:proofErr w:type="spellStart"/>
-      <w:r>
-        <w:rPr>
-          <w:rFonts w:cs="Times New Roman"/>
-          <w:bCs/>
-          <w:szCs w:val="28"/>
-          <w:lang w:val="fr-CA"/>
-        </w:rPr>
-        <w:t>makefile_common</w:t>
-      </w:r>
-      <w:proofErr w:type="spellEnd"/>
-      <w:r>
-        <w:rPr>
-          <w:rFonts w:cs="Times New Roman"/>
-          <w:bCs/>
-          <w:szCs w:val="28"/>
-          <w:lang w:val="fr-CA"/>
-        </w:rPr>
-        <w:t xml:space="preserve"> est essentiellement le </w:t>
-      </w:r>
-      <w:proofErr w:type="spellStart"/>
-      <w:r>
-        <w:rPr>
-          <w:rFonts w:cs="Times New Roman"/>
-          <w:bCs/>
-          <w:szCs w:val="28"/>
-          <w:lang w:val="fr-CA"/>
-        </w:rPr>
-        <w:t>makefile</w:t>
-      </w:r>
-      <w:proofErr w:type="spellEnd"/>
-      <w:r>
-        <w:rPr>
-          <w:rFonts w:cs="Times New Roman"/>
-          <w:bCs/>
-          <w:szCs w:val="28"/>
-          <w:lang w:val="fr-CA"/>
-        </w:rPr>
-        <w:t xml:space="preserve"> </w:t>
+        <w:t>Partie 2 : Décrire les modifications apportées au Makefile de départ</w:t>
+      </w:r>
+    </w:p>
+    <w:p>
+      <w:pPr>
+        <w:pStyle w:val="Standard"/>
+        <w:rPr>
+          <w:rFonts w:cs="Times New Roman"/>
+          <w:bCs/>
+          <w:szCs w:val="28"/>
+          <w:lang w:val="fr-CA"/>
+        </w:rPr>
+      </w:pPr>
+      <w:r>
+        <w:rPr>
+          <w:rFonts w:cs="Times New Roman"/>
+          <w:bCs/>
+          <w:szCs w:val="28"/>
+          <w:lang w:val="fr-CA"/>
+        </w:rPr>
+        <w:t xml:space="preserve">Le makefile_common est essentiellement le makefile </w:t>
       </w:r>
       <w:r>
         <w:rPr>
@@ -3235,47 +2471,7 @@
           <w:szCs w:val="28"/>
           <w:lang w:val="fr-CA"/>
         </w:rPr>
-        <w:t xml:space="preserve"> TP, alors que le </w:t>
-      </w:r>
-      <w:proofErr w:type="spellStart"/>
-      <w:r>
-        <w:rPr>
-          <w:rFonts w:cs="Times New Roman"/>
-          <w:bCs/>
-          <w:szCs w:val="28"/>
-          <w:lang w:val="fr-CA"/>
-        </w:rPr>
-        <w:t>makefile</w:t>
-      </w:r>
-      <w:proofErr w:type="spellEnd"/>
-      <w:r>
-        <w:rPr>
-          <w:rFonts w:cs="Times New Roman"/>
-          <w:bCs/>
-          <w:szCs w:val="28"/>
-          <w:lang w:val="fr-CA"/>
-        </w:rPr>
-        <w:t xml:space="preserve"> qui fait la librairie et le </w:t>
-      </w:r>
-      <w:proofErr w:type="spellStart"/>
-      <w:r>
-        <w:rPr>
-          <w:rFonts w:cs="Times New Roman"/>
-          <w:bCs/>
-          <w:szCs w:val="28"/>
-          <w:lang w:val="fr-CA"/>
-        </w:rPr>
-        <w:t>makefile</w:t>
-      </w:r>
-      <w:proofErr w:type="spellEnd"/>
-      <w:r>
-        <w:rPr>
-          <w:rFonts w:cs="Times New Roman"/>
-          <w:bCs/>
-          <w:szCs w:val="28"/>
-          <w:lang w:val="fr-CA"/>
-        </w:rPr>
-        <w:t xml:space="preserve"> qui crée le projet ont été </w:t>
+        <w:t xml:space="preserve"> TP, alors que le makefile qui fait la librairie et le makefile qui crée le projet ont été </w:t>
       </w:r>
       <w:r>
         <w:rPr>
@@ -3302,27 +2498,7 @@
           <w:szCs w:val="28"/>
           <w:lang w:val="fr-CA"/>
         </w:rPr>
-        <w:t xml:space="preserve"> L’utilisation de la commande </w:t>
-      </w:r>
-      <w:proofErr w:type="spellStart"/>
-      <w:r>
-        <w:rPr>
-          <w:rFonts w:cs="Times New Roman"/>
-          <w:bCs/>
-          <w:szCs w:val="28"/>
-          <w:lang w:val="fr-CA"/>
-        </w:rPr>
-        <w:t>echo</w:t>
-      </w:r>
-      <w:proofErr w:type="spellEnd"/>
-      <w:r>
-        <w:rPr>
-          <w:rFonts w:cs="Times New Roman"/>
-          <w:bCs/>
-          <w:szCs w:val="28"/>
-          <w:lang w:val="fr-CA"/>
-        </w:rPr>
-        <w:t xml:space="preserve"> dans le code est </w:t>
+        <w:t xml:space="preserve"> L’utilisation de la commande echo dans le code est </w:t>
       </w:r>
       <w:r>
         <w:rPr>
@@ -3453,19 +2629,8 @@
           <w:szCs w:val="28"/>
           <w:lang w:val="fr-CA"/>
         </w:rPr>
-        <w:t>le répertoire contenant les fichiers sources .</w:t>
-      </w:r>
-      <w:proofErr w:type="spellStart"/>
-      <w:r>
-        <w:rPr>
-          <w:rFonts w:cs="Times New Roman"/>
-          <w:bCs/>
-          <w:szCs w:val="28"/>
-          <w:lang w:val="fr-CA"/>
-        </w:rPr>
-        <w:t>cpp</w:t>
-      </w:r>
-      <w:proofErr w:type="spellEnd"/>
+        <w:t>le répertoire contenant les fichiers sources .cpp</w:t>
+      </w:r>
     </w:p>
     <w:p>
       <w:pPr>
@@ -3522,57 +2687,51 @@
         </w:rPr>
         <w:t>(</w:t>
       </w:r>
-      <w:proofErr w:type="spellStart"/>
-      <w:r>
-        <w:rPr>
-          <w:rFonts w:cs="Times New Roman"/>
-          <w:bCs/>
-          <w:szCs w:val="28"/>
-          <w:lang w:val="fr-CA"/>
-        </w:rPr>
-        <w:t>filter</w:t>
-      </w:r>
-      <w:proofErr w:type="spellEnd"/>
-      <w:r>
-        <w:rPr>
-          <w:rFonts w:cs="Times New Roman"/>
-          <w:bCs/>
-          <w:szCs w:val="28"/>
-          <w:lang w:val="fr-CA"/>
-        </w:rPr>
-        <w:t xml:space="preserve"> %.</w:t>
-      </w:r>
-      <w:proofErr w:type="spellStart"/>
-      <w:r>
-        <w:rPr>
-          <w:rFonts w:cs="Times New Roman"/>
-          <w:bCs/>
-          <w:szCs w:val="28"/>
-          <w:lang w:val="fr-CA"/>
-        </w:rPr>
-        <w:t>cpp</w:t>
-      </w:r>
-      <w:proofErr w:type="spellEnd"/>
-      <w:r>
-        <w:rPr>
-          <w:rFonts w:cs="Times New Roman"/>
-          <w:bCs/>
-          <w:szCs w:val="28"/>
-          <w:lang w:val="fr-CA"/>
-        </w:rPr>
-        <w:t xml:space="preserve">, </w:t>
-      </w:r>
-      <w:proofErr w:type="spellStart"/>
-      <w:r>
-        <w:rPr>
-          <w:rFonts w:cs="Times New Roman"/>
-          <w:bCs/>
-          <w:szCs w:val="28"/>
-          <w:lang w:val="fr-CA"/>
-        </w:rPr>
-        <w:t>shell</w:t>
-      </w:r>
-      <w:proofErr w:type="spellEnd"/>
+      <w:r>
+        <w:rPr>
+          <w:rFonts w:cs="Times New Roman"/>
+          <w:bCs/>
+          <w:szCs w:val="28"/>
+          <w:lang w:val="fr-CA"/>
+        </w:rPr>
+        <w:t>filter %.cpp</w:t>
+      </w:r>
+      <w:r>
+        <w:rPr>
+          <w:rFonts w:cs="Times New Roman"/>
+          <w:bCs/>
+          <w:szCs w:val="28"/>
+          <w:lang w:val="fr-CA"/>
+        </w:rPr>
+        <w:t>, shell echo $</w:t>
+      </w:r>
+      <w:r>
+        <w:rPr>
+          <w:rFonts w:cs="Times New Roman"/>
+          <w:bCs/>
+          <w:szCs w:val="28"/>
+          <w:lang w:val="fr-CA"/>
+        </w:rPr>
+        <w:t>(SRCDIR)/*)</w:t>
+      </w:r>
+      <w:r>
+        <w:rPr>
+          <w:rFonts w:cs="Times New Roman"/>
+          <w:bCs/>
+          <w:szCs w:val="28"/>
+          <w:lang w:val="fr-CA"/>
+        </w:rPr>
+        <w:t xml:space="preserve"> tous les fichiers</w:t>
+      </w:r>
+      <w:r>
+        <w:rPr>
+          <w:rFonts w:cs="Times New Roman"/>
+          <w:bCs/>
+          <w:szCs w:val="28"/>
+          <w:lang w:val="fr-CA"/>
+        </w:rPr>
+        <w:t xml:space="preserve"> avec l’extension</w:t>
+      </w:r>
       <w:r>
         <w:rPr>
           <w:rFonts w:cs="Times New Roman"/>
@@ -3582,52 +2741,435 @@
         </w:rPr>
         <w:t xml:space="preserve"> </w:t>
       </w:r>
-      <w:proofErr w:type="spellStart"/>
-      <w:r>
-        <w:rPr>
-          <w:rFonts w:cs="Times New Roman"/>
-          <w:bCs/>
-          <w:szCs w:val="28"/>
-          <w:lang w:val="fr-CA"/>
-        </w:rPr>
-        <w:t>echo</w:t>
-      </w:r>
-      <w:proofErr w:type="spellEnd"/>
-      <w:r>
-        <w:rPr>
-          <w:rFonts w:cs="Times New Roman"/>
-          <w:bCs/>
-          <w:szCs w:val="28"/>
-          <w:lang w:val="fr-CA"/>
-        </w:rPr>
-        <w:t xml:space="preserve"> $</w:t>
-      </w:r>
-      <w:r>
-        <w:rPr>
-          <w:rFonts w:cs="Times New Roman"/>
-          <w:bCs/>
-          <w:szCs w:val="28"/>
-          <w:lang w:val="fr-CA"/>
-        </w:rPr>
-        <w:t>(SRCDIR)/*)</w:t>
-      </w:r>
-      <w:r>
-        <w:rPr>
-          <w:rFonts w:cs="Times New Roman"/>
-          <w:bCs/>
-          <w:szCs w:val="28"/>
-          <w:lang w:val="fr-CA"/>
-        </w:rPr>
-        <w:t xml:space="preserve"> tous les fichiers</w:t>
-      </w:r>
-      <w:r>
-        <w:rPr>
-          <w:rFonts w:cs="Times New Roman"/>
-          <w:bCs/>
-          <w:szCs w:val="28"/>
-          <w:lang w:val="fr-CA"/>
-        </w:rPr>
-        <w:t xml:space="preserve"> avec l’extension</w:t>
+      <w:r>
+        <w:rPr>
+          <w:rFonts w:cs="Times New Roman"/>
+          <w:bCs/>
+          <w:szCs w:val="28"/>
+          <w:lang w:val="fr-CA"/>
+        </w:rPr>
+        <w:t>.</w:t>
+      </w:r>
+      <w:r>
+        <w:rPr>
+          <w:rFonts w:cs="Times New Roman"/>
+          <w:bCs/>
+          <w:szCs w:val="28"/>
+          <w:lang w:val="fr-CA"/>
+        </w:rPr>
+        <w:t>cpp dans le r</w:t>
+      </w:r>
+      <w:r>
+        <w:rPr>
+          <w:rFonts w:cs="Times New Roman"/>
+          <w:bCs/>
+          <w:szCs w:val="28"/>
+          <w:lang w:val="fr-CA"/>
+        </w:rPr>
+        <w:t>é</w:t>
+      </w:r>
+      <w:r>
+        <w:rPr>
+          <w:rFonts w:cs="Times New Roman"/>
+          <w:bCs/>
+          <w:szCs w:val="28"/>
+          <w:lang w:val="fr-CA"/>
+        </w:rPr>
+        <w:t>pertoire source</w:t>
+      </w:r>
+    </w:p>
+    <w:p>
+      <w:pPr>
+        <w:pStyle w:val="Standard"/>
+        <w:rPr>
+          <w:rFonts w:cs="Times New Roman"/>
+          <w:bCs/>
+          <w:szCs w:val="28"/>
+          <w:lang w:val="fr-CA"/>
+        </w:rPr>
+      </w:pPr>
+      <w:r>
+        <w:rPr>
+          <w:rFonts w:cs="Times New Roman"/>
+          <w:bCs/>
+          <w:szCs w:val="28"/>
+          <w:lang w:val="fr-CA"/>
+        </w:rPr>
+        <w:t>AR= avr-ar</w:t>
+      </w:r>
+      <w:r>
+        <w:rPr>
+          <w:rFonts w:cs="Times New Roman"/>
+          <w:bCs/>
+          <w:szCs w:val="28"/>
+          <w:lang w:val="fr-CA"/>
+        </w:rPr>
+        <w:tab/>
+      </w:r>
+      <w:r>
+        <w:rPr>
+          <w:rFonts w:cs="Times New Roman"/>
+          <w:bCs/>
+          <w:szCs w:val="28"/>
+          <w:lang w:val="fr-CA"/>
+        </w:rPr>
+        <w:tab/>
+      </w:r>
+      <w:r>
+        <w:rPr>
+          <w:rFonts w:cs="Times New Roman"/>
+          <w:bCs/>
+          <w:szCs w:val="28"/>
+          <w:lang w:val="fr-CA"/>
+        </w:rPr>
+        <w:tab/>
+      </w:r>
+      <w:r>
+        <w:rPr>
+          <w:rFonts w:cs="Times New Roman"/>
+          <w:bCs/>
+          <w:szCs w:val="28"/>
+          <w:lang w:val="fr-CA"/>
+        </w:rPr>
+        <w:tab/>
+      </w:r>
+      <w:r>
+        <w:rPr>
+          <w:rFonts w:cs="Times New Roman"/>
+          <w:bCs/>
+          <w:szCs w:val="28"/>
+          <w:lang w:val="fr-CA"/>
+        </w:rPr>
+        <w:tab/>
+      </w:r>
+      <w:r>
+        <w:rPr>
+          <w:rFonts w:cs="Times New Roman"/>
+          <w:bCs/>
+          <w:szCs w:val="28"/>
+          <w:lang w:val="fr-CA"/>
+        </w:rPr>
+        <w:t>variable</w:t>
+      </w:r>
+      <w:r>
+        <w:rPr>
+          <w:rFonts w:cs="Times New Roman"/>
+          <w:bCs/>
+          <w:szCs w:val="28"/>
+          <w:lang w:val="fr-CA"/>
+        </w:rPr>
+        <w:t xml:space="preserve"> pour l’</w:t>
+      </w:r>
+      <w:r>
+        <w:rPr>
+          <w:rFonts w:cs="Times New Roman"/>
+          <w:bCs/>
+          <w:szCs w:val="28"/>
+          <w:lang w:val="fr-CA"/>
+        </w:rPr>
+        <w:t>appel de la commande</w:t>
+      </w:r>
+      <w:r>
+        <w:rPr>
+          <w:rFonts w:cs="Times New Roman"/>
+          <w:bCs/>
+          <w:szCs w:val="28"/>
+          <w:lang w:val="fr-CA"/>
+        </w:rPr>
+        <w:t xml:space="preserve"> ar qui peut créer l’archive</w:t>
+      </w:r>
+    </w:p>
+    <w:p>
+      <w:pPr>
+        <w:pStyle w:val="Standard"/>
+        <w:rPr>
+          <w:rFonts w:cs="Times New Roman"/>
+          <w:bCs/>
+          <w:szCs w:val="28"/>
+          <w:lang w:val="fr-CA"/>
+        </w:rPr>
+      </w:pPr>
+    </w:p>
+    <w:p>
+      <w:pPr>
+        <w:pStyle w:val="Standard"/>
+        <w:jc w:val="both"/>
+        <w:rPr>
+          <w:rFonts w:cs="Times New Roman"/>
+          <w:bCs/>
+          <w:szCs w:val="28"/>
+          <w:lang w:val="fr-CA"/>
+        </w:rPr>
+      </w:pPr>
+      <w:r>
+        <w:rPr>
+          <w:rFonts w:cs="Times New Roman"/>
+          <w:bCs/>
+          <w:szCs w:val="28"/>
+          <w:lang w:val="fr-CA"/>
+        </w:rPr>
+        <w:t>On modifie aussi la variable CXX</w:t>
+      </w:r>
+      <w:r>
+        <w:rPr>
+          <w:rFonts w:cs="Times New Roman"/>
+          <w:bCs/>
+          <w:szCs w:val="28"/>
+          <w:lang w:val="fr-CA"/>
+        </w:rPr>
+        <w:t>FLAGS</w:t>
+      </w:r>
+      <w:r>
+        <w:rPr>
+          <w:rFonts w:cs="Times New Roman"/>
+          <w:bCs/>
+          <w:szCs w:val="28"/>
+          <w:lang w:val="fr-CA"/>
+        </w:rPr>
+        <w:t xml:space="preserve"> pour inclure une option spécifiant la fréquence du microcontrôleur ainsi que l</w:t>
+      </w:r>
+      <w:r>
+        <w:rPr>
+          <w:rFonts w:cs="Times New Roman"/>
+          <w:bCs/>
+          <w:szCs w:val="28"/>
+          <w:lang w:val="fr-CA"/>
+        </w:rPr>
+        <w:t xml:space="preserve">a version de </w:t>
+      </w:r>
+      <w:r>
+        <w:rPr>
+          <w:rFonts w:cs="Times New Roman"/>
+          <w:bCs/>
+          <w:szCs w:val="28"/>
+          <w:lang w:val="fr-CA"/>
+        </w:rPr>
+        <w:t>C</w:t>
+      </w:r>
+      <w:r>
+        <w:rPr>
+          <w:rFonts w:cs="Times New Roman"/>
+          <w:bCs/>
+          <w:szCs w:val="28"/>
+          <w:lang w:val="fr-CA"/>
+        </w:rPr>
+        <w:t>++ utilisée</w:t>
+      </w:r>
+      <w:r>
+        <w:rPr>
+          <w:rFonts w:cs="Times New Roman"/>
+          <w:bCs/>
+          <w:szCs w:val="28"/>
+          <w:lang w:val="fr-CA"/>
+        </w:rPr>
+        <w:t>.</w:t>
+      </w:r>
+      <w:r>
+        <w:rPr>
+          <w:rFonts w:cs="Times New Roman"/>
+          <w:bCs/>
+          <w:szCs w:val="28"/>
+          <w:lang w:val="fr-CA"/>
+        </w:rPr>
+        <w:t xml:space="preserve"> On exclut</w:t>
+      </w:r>
+      <w:r>
+        <w:rPr>
+          <w:rFonts w:cs="Times New Roman"/>
+          <w:bCs/>
+          <w:szCs w:val="28"/>
+          <w:lang w:val="fr-CA"/>
+        </w:rPr>
+        <w:t xml:space="preserve"> le nom des cibles par défaut qui ne sera pas utilisé</w:t>
+      </w:r>
+      <w:r>
+        <w:rPr>
+          <w:rFonts w:cs="Times New Roman"/>
+          <w:bCs/>
+          <w:szCs w:val="28"/>
+          <w:lang w:val="fr-CA"/>
+        </w:rPr>
+        <w:t xml:space="preserve"> dans le makefile_common, mais plutôt dans les makefiles spécifiques auquel il fait appel.</w:t>
+      </w:r>
+      <w:r>
+        <w:rPr>
+          <w:rFonts w:cs="Times New Roman"/>
+          <w:bCs/>
+          <w:szCs w:val="28"/>
+          <w:lang w:val="fr-CA"/>
+        </w:rPr>
+        <w:t xml:space="preserve"> La modification sur </w:t>
+      </w:r>
+      <w:r>
+        <w:rPr>
+          <w:rFonts w:cs="Times New Roman"/>
+          <w:bCs/>
+          <w:szCs w:val="28"/>
+          <w:lang w:val="fr-CA"/>
+        </w:rPr>
+        <w:t xml:space="preserve">OBJDEP permet de faire la liste de tous les fichiers .o à partir </w:t>
+      </w:r>
+      <w:r>
+        <w:rPr>
+          <w:rFonts w:cs="Times New Roman"/>
+          <w:bCs/>
+          <w:szCs w:val="28"/>
+          <w:lang w:val="fr-CA"/>
+        </w:rPr>
+        <w:t>des fichiers .cpp, patsubst remplaçant /</w:t>
+      </w:r>
+      <w:r>
+        <w:rPr>
+          <w:rFonts w:cs="Times New Roman"/>
+          <w:bCs/>
+          <w:szCs w:val="28"/>
+          <w:lang w:val="fr-CA"/>
+        </w:rPr>
+        <w:t>$(SRCDIR)/%.cpp par /$(BUILDDIR</w:t>
+      </w:r>
+      <w:r>
+        <w:rPr>
+          <w:rFonts w:cs="Times New Roman"/>
+          <w:bCs/>
+          <w:szCs w:val="28"/>
+          <w:lang w:val="fr-CA"/>
+        </w:rPr>
+        <w:t>)/%.o</w:t>
+      </w:r>
+      <w:r>
+        <w:rPr>
+          <w:rFonts w:cs="Times New Roman"/>
+          <w:bCs/>
+          <w:szCs w:val="28"/>
+          <w:lang w:val="fr-CA"/>
+        </w:rPr>
+        <w:t>.</w:t>
+      </w:r>
+      <w:r>
+        <w:rPr>
+          <w:rFonts w:cs="Times New Roman"/>
+          <w:bCs/>
+          <w:szCs w:val="28"/>
+          <w:lang w:val="fr-CA"/>
+        </w:rPr>
+        <w:t xml:space="preserve"> Les règles de construction de chaque fichier </w:t>
+      </w:r>
+      <w:r>
+        <w:rPr>
+          <w:rFonts w:cs="Times New Roman"/>
+          <w:bCs/>
+          <w:szCs w:val="28"/>
+          <w:lang w:val="fr-CA"/>
+        </w:rPr>
+        <w:t>objets</w:t>
+      </w:r>
+      <w:r>
+        <w:rPr>
+          <w:rFonts w:cs="Times New Roman"/>
+          <w:bCs/>
+          <w:szCs w:val="28"/>
+          <w:lang w:val="fr-CA"/>
+        </w:rPr>
+        <w:t xml:space="preserve"> et </w:t>
+      </w:r>
+      <w:r>
+        <w:rPr>
+          <w:rFonts w:cs="Times New Roman"/>
+          <w:bCs/>
+          <w:szCs w:val="28"/>
+          <w:lang w:val="fr-CA"/>
+        </w:rPr>
+        <w:t>hex</w:t>
+      </w:r>
+      <w:r>
+        <w:rPr>
+          <w:rFonts w:cs="Times New Roman"/>
+          <w:bCs/>
+          <w:szCs w:val="28"/>
+          <w:lang w:val="fr-CA"/>
+        </w:rPr>
+        <w:t xml:space="preserve"> dans le répertoire build </w:t>
+      </w:r>
+      <w:r>
+        <w:rPr>
+          <w:rFonts w:cs="Times New Roman"/>
+          <w:bCs/>
+          <w:szCs w:val="28"/>
+          <w:lang w:val="fr-CA"/>
+        </w:rPr>
+        <w:t xml:space="preserve">à partir des fichiers .cpp trouvés dans le répertoire source </w:t>
+      </w:r>
+      <w:r>
+        <w:rPr>
+          <w:rFonts w:cs="Times New Roman"/>
+          <w:bCs/>
+          <w:szCs w:val="28"/>
+          <w:lang w:val="fr-CA"/>
+        </w:rPr>
+        <w:t xml:space="preserve">sont </w:t>
+      </w:r>
+      <w:r>
+        <w:rPr>
+          <w:rFonts w:cs="Times New Roman"/>
+          <w:bCs/>
+          <w:szCs w:val="28"/>
+          <w:lang w:val="fr-CA"/>
+        </w:rPr>
+        <w:t xml:space="preserve">les mêmes, </w:t>
+      </w:r>
+      <w:r>
+        <w:rPr>
+          <w:rFonts w:cs="Times New Roman"/>
+          <w:bCs/>
+          <w:szCs w:val="28"/>
+          <w:lang w:val="fr-CA"/>
+        </w:rPr>
+        <w:t>seules les dépendances</w:t>
+      </w:r>
+      <w:r>
+        <w:rPr>
+          <w:rFonts w:cs="Times New Roman"/>
+          <w:bCs/>
+          <w:szCs w:val="28"/>
+          <w:lang w:val="fr-CA"/>
+        </w:rPr>
+        <w:t xml:space="preserve"> sont modifiées. </w:t>
+      </w:r>
+      <w:r>
+        <w:rPr>
+          <w:rFonts w:cs="Times New Roman"/>
+          <w:bCs/>
+          <w:szCs w:val="28"/>
+          <w:lang w:val="fr-CA"/>
+        </w:rPr>
+        <w:t xml:space="preserve">On a aussi ajouté la règle de construction du répertoire build </w:t>
+      </w:r>
+      <w:r>
+        <w:rPr>
+          <w:rFonts w:cs="Times New Roman"/>
+          <w:bCs/>
+          <w:szCs w:val="28"/>
+          <w:lang w:val="fr-CA"/>
+        </w:rPr>
+        <w:t>qui est ensuite incluse dans</w:t>
+      </w:r>
+      <w:r>
+        <w:rPr>
+          <w:rFonts w:cs="Times New Roman"/>
+          <w:bCs/>
+          <w:szCs w:val="28"/>
+          <w:lang w:val="fr-CA"/>
+        </w:rPr>
+        <w:t xml:space="preserve"> la construction</w:t>
+      </w:r>
+      <w:r>
+        <w:rPr>
+          <w:rFonts w:cs="Times New Roman"/>
+          <w:bCs/>
+          <w:szCs w:val="28"/>
+          <w:lang w:val="fr-CA"/>
+        </w:rPr>
+        <w:t xml:space="preserve"> des fichiers objets.</w:t>
       </w:r>
       <w:r>
         <w:rPr>
@@ -3645,649 +3187,6 @@
           <w:szCs w:val="28"/>
           <w:lang w:val="fr-CA"/>
         </w:rPr>
-        <w:t>.</w:t>
-      </w:r>
-      <w:proofErr w:type="spellStart"/>
-      <w:r>
-        <w:rPr>
-          <w:rFonts w:cs="Times New Roman"/>
-          <w:bCs/>
-          <w:szCs w:val="28"/>
-          <w:lang w:val="fr-CA"/>
-        </w:rPr>
-        <w:t>cpp</w:t>
-      </w:r>
-      <w:proofErr w:type="spellEnd"/>
-      <w:r>
-        <w:rPr>
-          <w:rFonts w:cs="Times New Roman"/>
-          <w:bCs/>
-          <w:szCs w:val="28"/>
-          <w:lang w:val="fr-CA"/>
-        </w:rPr>
-        <w:t xml:space="preserve"> dans le r</w:t>
-      </w:r>
-      <w:r>
-        <w:rPr>
-          <w:rFonts w:cs="Times New Roman"/>
-          <w:bCs/>
-          <w:szCs w:val="28"/>
-          <w:lang w:val="fr-CA"/>
-        </w:rPr>
-        <w:t>é</w:t>
-      </w:r>
-      <w:r>
-        <w:rPr>
-          <w:rFonts w:cs="Times New Roman"/>
-          <w:bCs/>
-          <w:szCs w:val="28"/>
-          <w:lang w:val="fr-CA"/>
-        </w:rPr>
-        <w:t>pertoire source</w:t>
-      </w:r>
-    </w:p>
-    <w:p>
-      <w:pPr>
-        <w:pStyle w:val="Standard"/>
-        <w:rPr>
-          <w:rFonts w:cs="Times New Roman"/>
-          <w:bCs/>
-          <w:szCs w:val="28"/>
-          <w:lang w:val="fr-CA"/>
-        </w:rPr>
-      </w:pPr>
-      <w:r>
-        <w:rPr>
-          <w:rFonts w:cs="Times New Roman"/>
-          <w:bCs/>
-          <w:szCs w:val="28"/>
-          <w:lang w:val="fr-CA"/>
-        </w:rPr>
-        <w:t xml:space="preserve">AR= </w:t>
-      </w:r>
-      <w:proofErr w:type="spellStart"/>
-      <w:r>
-        <w:rPr>
-          <w:rFonts w:cs="Times New Roman"/>
-          <w:bCs/>
-          <w:szCs w:val="28"/>
-          <w:lang w:val="fr-CA"/>
-        </w:rPr>
-        <w:t>avr-ar</w:t>
-      </w:r>
-      <w:proofErr w:type="spellEnd"/>
-      <w:r>
-        <w:rPr>
-          <w:rFonts w:cs="Times New Roman"/>
-          <w:bCs/>
-          <w:szCs w:val="28"/>
-          <w:lang w:val="fr-CA"/>
-        </w:rPr>
-        <w:tab/>
-      </w:r>
-      <w:r>
-        <w:rPr>
-          <w:rFonts w:cs="Times New Roman"/>
-          <w:bCs/>
-          <w:szCs w:val="28"/>
-          <w:lang w:val="fr-CA"/>
-        </w:rPr>
-        <w:tab/>
-      </w:r>
-      <w:r>
-        <w:rPr>
-          <w:rFonts w:cs="Times New Roman"/>
-          <w:bCs/>
-          <w:szCs w:val="28"/>
-          <w:lang w:val="fr-CA"/>
-        </w:rPr>
-        <w:tab/>
-      </w:r>
-      <w:r>
-        <w:rPr>
-          <w:rFonts w:cs="Times New Roman"/>
-          <w:bCs/>
-          <w:szCs w:val="28"/>
-          <w:lang w:val="fr-CA"/>
-        </w:rPr>
-        <w:tab/>
-      </w:r>
-      <w:r>
-        <w:rPr>
-          <w:rFonts w:cs="Times New Roman"/>
-          <w:bCs/>
-          <w:szCs w:val="28"/>
-          <w:lang w:val="fr-CA"/>
-        </w:rPr>
-        <w:tab/>
-      </w:r>
-      <w:r>
-        <w:rPr>
-          <w:rFonts w:cs="Times New Roman"/>
-          <w:bCs/>
-          <w:szCs w:val="28"/>
-          <w:lang w:val="fr-CA"/>
-        </w:rPr>
-        <w:t>variable</w:t>
-      </w:r>
-      <w:r>
-        <w:rPr>
-          <w:rFonts w:cs="Times New Roman"/>
-          <w:bCs/>
-          <w:szCs w:val="28"/>
-          <w:lang w:val="fr-CA"/>
-        </w:rPr>
-        <w:t xml:space="preserve"> pour l’</w:t>
-      </w:r>
-      <w:r>
-        <w:rPr>
-          <w:rFonts w:cs="Times New Roman"/>
-          <w:bCs/>
-          <w:szCs w:val="28"/>
-          <w:lang w:val="fr-CA"/>
-        </w:rPr>
-        <w:t>appel de la commande</w:t>
-      </w:r>
-      <w:r>
-        <w:rPr>
-          <w:rFonts w:cs="Times New Roman"/>
-          <w:bCs/>
-          <w:szCs w:val="28"/>
-          <w:lang w:val="fr-CA"/>
-        </w:rPr>
-        <w:t xml:space="preserve"> </w:t>
-      </w:r>
-      <w:proofErr w:type="spellStart"/>
-      <w:r>
-        <w:rPr>
-          <w:rFonts w:cs="Times New Roman"/>
-          <w:bCs/>
-          <w:szCs w:val="28"/>
-          <w:lang w:val="fr-CA"/>
-        </w:rPr>
-        <w:t>ar</w:t>
-      </w:r>
-      <w:proofErr w:type="spellEnd"/>
-      <w:r>
-        <w:rPr>
-          <w:rFonts w:cs="Times New Roman"/>
-          <w:bCs/>
-          <w:szCs w:val="28"/>
-          <w:lang w:val="fr-CA"/>
-        </w:rPr>
-        <w:t xml:space="preserve"> qui peut créer l’archive</w:t>
-      </w:r>
-    </w:p>
-    <w:p>
-      <w:pPr>
-        <w:pStyle w:val="Standard"/>
-        <w:rPr>
-          <w:rFonts w:cs="Times New Roman"/>
-          <w:bCs/>
-          <w:szCs w:val="28"/>
-          <w:lang w:val="fr-CA"/>
-        </w:rPr>
-      </w:pPr>
-    </w:p>
-    <w:p>
-      <w:pPr>
-        <w:pStyle w:val="Standard"/>
-        <w:jc w:val="both"/>
-        <w:rPr>
-          <w:rFonts w:cs="Times New Roman"/>
-          <w:bCs/>
-          <w:szCs w:val="28"/>
-          <w:lang w:val="fr-CA"/>
-        </w:rPr>
-      </w:pPr>
-      <w:r>
-        <w:rPr>
-          <w:rFonts w:cs="Times New Roman"/>
-          <w:bCs/>
-          <w:szCs w:val="28"/>
-          <w:lang w:val="fr-CA"/>
-        </w:rPr>
-        <w:t>On modifie aussi la variable CXX</w:t>
-      </w:r>
-      <w:r>
-        <w:rPr>
-          <w:rFonts w:cs="Times New Roman"/>
-          <w:bCs/>
-          <w:szCs w:val="28"/>
-          <w:lang w:val="fr-CA"/>
-        </w:rPr>
-        <w:t>FLAGS</w:t>
-      </w:r>
-      <w:r>
-        <w:rPr>
-          <w:rFonts w:cs="Times New Roman"/>
-          <w:bCs/>
-          <w:szCs w:val="28"/>
-          <w:lang w:val="fr-CA"/>
-        </w:rPr>
-        <w:t xml:space="preserve"> pour inclure une option spécifiant la fréquence du microcontrôleur ainsi que l</w:t>
-      </w:r>
-      <w:r>
-        <w:rPr>
-          <w:rFonts w:cs="Times New Roman"/>
-          <w:bCs/>
-          <w:szCs w:val="28"/>
-          <w:lang w:val="fr-CA"/>
-        </w:rPr>
-        <w:t xml:space="preserve">a version de </w:t>
-      </w:r>
-      <w:r>
-        <w:rPr>
-          <w:rFonts w:cs="Times New Roman"/>
-          <w:bCs/>
-          <w:szCs w:val="28"/>
-          <w:lang w:val="fr-CA"/>
-        </w:rPr>
-        <w:t>C</w:t>
-      </w:r>
-      <w:r>
-        <w:rPr>
-          <w:rFonts w:cs="Times New Roman"/>
-          <w:bCs/>
-          <w:szCs w:val="28"/>
-          <w:lang w:val="fr-CA"/>
-        </w:rPr>
-        <w:t>++ utilisée</w:t>
-      </w:r>
-      <w:r>
-        <w:rPr>
-          <w:rFonts w:cs="Times New Roman"/>
-          <w:bCs/>
-          <w:szCs w:val="28"/>
-          <w:lang w:val="fr-CA"/>
-        </w:rPr>
-        <w:t>.</w:t>
-      </w:r>
-      <w:r>
-        <w:rPr>
-          <w:rFonts w:cs="Times New Roman"/>
-          <w:bCs/>
-          <w:szCs w:val="28"/>
-          <w:lang w:val="fr-CA"/>
-        </w:rPr>
-        <w:t xml:space="preserve"> On exclut</w:t>
-      </w:r>
-      <w:r>
-        <w:rPr>
-          <w:rFonts w:cs="Times New Roman"/>
-          <w:bCs/>
-          <w:szCs w:val="28"/>
-          <w:lang w:val="fr-CA"/>
-        </w:rPr>
-        <w:t xml:space="preserve"> le nom des cibles par défaut qui ne sera pas utilisé</w:t>
-      </w:r>
-      <w:r>
-        <w:rPr>
-          <w:rFonts w:cs="Times New Roman"/>
-          <w:bCs/>
-          <w:szCs w:val="28"/>
-          <w:lang w:val="fr-CA"/>
-        </w:rPr>
-        <w:t xml:space="preserve"> dans le </w:t>
-      </w:r>
-      <w:proofErr w:type="spellStart"/>
-      <w:r>
-        <w:rPr>
-          <w:rFonts w:cs="Times New Roman"/>
-          <w:bCs/>
-          <w:szCs w:val="28"/>
-          <w:lang w:val="fr-CA"/>
-        </w:rPr>
-        <w:t>makefile_common</w:t>
-      </w:r>
-      <w:proofErr w:type="spellEnd"/>
-      <w:r>
-        <w:rPr>
-          <w:rFonts w:cs="Times New Roman"/>
-          <w:bCs/>
-          <w:szCs w:val="28"/>
-          <w:lang w:val="fr-CA"/>
-        </w:rPr>
-        <w:t xml:space="preserve">, mais plutôt dans les </w:t>
-      </w:r>
-      <w:proofErr w:type="spellStart"/>
-      <w:r>
-        <w:rPr>
-          <w:rFonts w:cs="Times New Roman"/>
-          <w:bCs/>
-          <w:szCs w:val="28"/>
-          <w:lang w:val="fr-CA"/>
-        </w:rPr>
-        <w:t>makefiles</w:t>
-      </w:r>
-      <w:proofErr w:type="spellEnd"/>
-      <w:r>
-        <w:rPr>
-          <w:rFonts w:cs="Times New Roman"/>
-          <w:bCs/>
-          <w:szCs w:val="28"/>
-          <w:lang w:val="fr-CA"/>
-        </w:rPr>
-        <w:t xml:space="preserve"> spécifiques auquel il fait appel.</w:t>
-      </w:r>
-      <w:r>
-        <w:rPr>
-          <w:rFonts w:cs="Times New Roman"/>
-          <w:bCs/>
-          <w:szCs w:val="28"/>
-          <w:lang w:val="fr-CA"/>
-        </w:rPr>
-        <w:t xml:space="preserve"> La modification sur </w:t>
-      </w:r>
-      <w:r>
-        <w:rPr>
-          <w:rFonts w:cs="Times New Roman"/>
-          <w:bCs/>
-          <w:szCs w:val="28"/>
-          <w:lang w:val="fr-CA"/>
-        </w:rPr>
-        <w:t xml:space="preserve">OBJDEP permet de faire la liste de tous les </w:t>
-      </w:r>
-      <w:proofErr w:type="gramStart"/>
-      <w:r>
-        <w:rPr>
-          <w:rFonts w:cs="Times New Roman"/>
-          <w:bCs/>
-          <w:szCs w:val="28"/>
-          <w:lang w:val="fr-CA"/>
-        </w:rPr>
-        <w:t>fichiers .o</w:t>
-      </w:r>
-      <w:proofErr w:type="gramEnd"/>
-      <w:r>
-        <w:rPr>
-          <w:rFonts w:cs="Times New Roman"/>
-          <w:bCs/>
-          <w:szCs w:val="28"/>
-          <w:lang w:val="fr-CA"/>
-        </w:rPr>
-        <w:t xml:space="preserve"> à partir </w:t>
-      </w:r>
-      <w:r>
-        <w:rPr>
-          <w:rFonts w:cs="Times New Roman"/>
-          <w:bCs/>
-          <w:szCs w:val="28"/>
-          <w:lang w:val="fr-CA"/>
-        </w:rPr>
-        <w:t>des fichiers .</w:t>
-      </w:r>
-      <w:proofErr w:type="spellStart"/>
-      <w:r>
-        <w:rPr>
-          <w:rFonts w:cs="Times New Roman"/>
-          <w:bCs/>
-          <w:szCs w:val="28"/>
-          <w:lang w:val="fr-CA"/>
-        </w:rPr>
-        <w:t>cpp</w:t>
-      </w:r>
-      <w:proofErr w:type="spellEnd"/>
-      <w:r>
-        <w:rPr>
-          <w:rFonts w:cs="Times New Roman"/>
-          <w:bCs/>
-          <w:szCs w:val="28"/>
-          <w:lang w:val="fr-CA"/>
-        </w:rPr>
-        <w:t xml:space="preserve">, </w:t>
-      </w:r>
-      <w:proofErr w:type="spellStart"/>
-      <w:r>
-        <w:rPr>
-          <w:rFonts w:cs="Times New Roman"/>
-          <w:bCs/>
-          <w:szCs w:val="28"/>
-          <w:lang w:val="fr-CA"/>
-        </w:rPr>
-        <w:t>patsubst</w:t>
-      </w:r>
-      <w:proofErr w:type="spellEnd"/>
-      <w:r>
-        <w:rPr>
-          <w:rFonts w:cs="Times New Roman"/>
-          <w:bCs/>
-          <w:szCs w:val="28"/>
-          <w:lang w:val="fr-CA"/>
-        </w:rPr>
-        <w:t xml:space="preserve"> remplaçant /</w:t>
-      </w:r>
-      <w:r>
-        <w:rPr>
-          <w:rFonts w:cs="Times New Roman"/>
-          <w:bCs/>
-          <w:szCs w:val="28"/>
-          <w:lang w:val="fr-CA"/>
-        </w:rPr>
-        <w:t>$(SRCDIR)/%.cpp par /$(BUILDDIR</w:t>
-      </w:r>
-      <w:r>
-        <w:rPr>
-          <w:rFonts w:cs="Times New Roman"/>
-          <w:bCs/>
-          <w:szCs w:val="28"/>
-          <w:lang w:val="fr-CA"/>
-        </w:rPr>
-        <w:t>)/%.o</w:t>
-      </w:r>
-      <w:r>
-        <w:rPr>
-          <w:rFonts w:cs="Times New Roman"/>
-          <w:bCs/>
-          <w:szCs w:val="28"/>
-          <w:lang w:val="fr-CA"/>
-        </w:rPr>
-        <w:t>.</w:t>
-      </w:r>
-      <w:r>
-        <w:rPr>
-          <w:rFonts w:cs="Times New Roman"/>
-          <w:bCs/>
-          <w:szCs w:val="28"/>
-          <w:lang w:val="fr-CA"/>
-        </w:rPr>
-        <w:t xml:space="preserve"> Les règles de construction de chaque fichier </w:t>
-      </w:r>
-      <w:r>
-        <w:rPr>
-          <w:rFonts w:cs="Times New Roman"/>
-          <w:bCs/>
-          <w:szCs w:val="28"/>
-          <w:lang w:val="fr-CA"/>
-        </w:rPr>
-        <w:t>objets</w:t>
-      </w:r>
-      <w:r>
-        <w:rPr>
-          <w:rFonts w:cs="Times New Roman"/>
-          <w:bCs/>
-          <w:szCs w:val="28"/>
-          <w:lang w:val="fr-CA"/>
-        </w:rPr>
-        <w:t xml:space="preserve"> et </w:t>
-      </w:r>
-      <w:proofErr w:type="spellStart"/>
-      <w:r>
-        <w:rPr>
-          <w:rFonts w:cs="Times New Roman"/>
-          <w:bCs/>
-          <w:szCs w:val="28"/>
-          <w:lang w:val="fr-CA"/>
-        </w:rPr>
-        <w:t>hex</w:t>
-      </w:r>
-      <w:proofErr w:type="spellEnd"/>
-      <w:r>
-        <w:rPr>
-          <w:rFonts w:cs="Times New Roman"/>
-          <w:bCs/>
-          <w:szCs w:val="28"/>
-          <w:lang w:val="fr-CA"/>
-        </w:rPr>
-        <w:t xml:space="preserve"> dans le répertoire </w:t>
-      </w:r>
-      <w:proofErr w:type="spellStart"/>
-      <w:r>
-        <w:rPr>
-          <w:rFonts w:cs="Times New Roman"/>
-          <w:bCs/>
-          <w:szCs w:val="28"/>
-          <w:lang w:val="fr-CA"/>
-        </w:rPr>
-        <w:t>build</w:t>
-      </w:r>
-      <w:proofErr w:type="spellEnd"/>
-      <w:r>
-        <w:rPr>
-          <w:rFonts w:cs="Times New Roman"/>
-          <w:bCs/>
-          <w:szCs w:val="28"/>
-          <w:lang w:val="fr-CA"/>
-        </w:rPr>
-        <w:t xml:space="preserve"> </w:t>
-      </w:r>
-      <w:r>
-        <w:rPr>
-          <w:rFonts w:cs="Times New Roman"/>
-          <w:bCs/>
-          <w:szCs w:val="28"/>
-          <w:lang w:val="fr-CA"/>
-        </w:rPr>
-        <w:t>à partir des fichiers .</w:t>
-      </w:r>
-      <w:proofErr w:type="spellStart"/>
-      <w:r>
-        <w:rPr>
-          <w:rFonts w:cs="Times New Roman"/>
-          <w:bCs/>
-          <w:szCs w:val="28"/>
-          <w:lang w:val="fr-CA"/>
-        </w:rPr>
-        <w:t>cpp</w:t>
-      </w:r>
-      <w:proofErr w:type="spellEnd"/>
-      <w:r>
-        <w:rPr>
-          <w:rFonts w:cs="Times New Roman"/>
-          <w:bCs/>
-          <w:szCs w:val="28"/>
-          <w:lang w:val="fr-CA"/>
-        </w:rPr>
-        <w:t xml:space="preserve"> trouvés dans le répertoire source </w:t>
-      </w:r>
-      <w:r>
-        <w:rPr>
-          <w:rFonts w:cs="Times New Roman"/>
-          <w:bCs/>
-          <w:szCs w:val="28"/>
-          <w:lang w:val="fr-CA"/>
-        </w:rPr>
-        <w:t xml:space="preserve">sont </w:t>
-      </w:r>
-      <w:r>
-        <w:rPr>
-          <w:rFonts w:cs="Times New Roman"/>
-          <w:bCs/>
-          <w:szCs w:val="28"/>
-          <w:lang w:val="fr-CA"/>
-        </w:rPr>
-        <w:t xml:space="preserve">les mêmes, </w:t>
-      </w:r>
-      <w:r>
-        <w:rPr>
-          <w:rFonts w:cs="Times New Roman"/>
-          <w:bCs/>
-          <w:szCs w:val="28"/>
-          <w:lang w:val="fr-CA"/>
-        </w:rPr>
-        <w:t>seules les dépendances</w:t>
-      </w:r>
-      <w:r>
-        <w:rPr>
-          <w:rFonts w:cs="Times New Roman"/>
-          <w:bCs/>
-          <w:szCs w:val="28"/>
-          <w:lang w:val="fr-CA"/>
-        </w:rPr>
-        <w:t xml:space="preserve"> sont modifiées. </w:t>
-      </w:r>
-      <w:r>
-        <w:rPr>
-          <w:rFonts w:cs="Times New Roman"/>
-          <w:bCs/>
-          <w:szCs w:val="28"/>
-          <w:lang w:val="fr-CA"/>
-        </w:rPr>
-        <w:t xml:space="preserve">On a aussi ajouté la règle de construction du répertoire </w:t>
-      </w:r>
-      <w:proofErr w:type="spellStart"/>
-      <w:r>
-        <w:rPr>
-          <w:rFonts w:cs="Times New Roman"/>
-          <w:bCs/>
-          <w:szCs w:val="28"/>
-          <w:lang w:val="fr-CA"/>
-        </w:rPr>
-        <w:t>build</w:t>
-      </w:r>
-      <w:proofErr w:type="spellEnd"/>
-      <w:r>
-        <w:rPr>
-          <w:rFonts w:cs="Times New Roman"/>
-          <w:bCs/>
-          <w:szCs w:val="28"/>
-          <w:lang w:val="fr-CA"/>
-        </w:rPr>
-        <w:t xml:space="preserve"> </w:t>
-      </w:r>
-      <w:r>
-        <w:rPr>
-          <w:rFonts w:cs="Times New Roman"/>
-          <w:bCs/>
-          <w:szCs w:val="28"/>
-          <w:lang w:val="fr-CA"/>
-        </w:rPr>
-        <w:t>qui est ensuite incluse dans</w:t>
-      </w:r>
-      <w:r>
-        <w:rPr>
-          <w:rFonts w:cs="Times New Roman"/>
-          <w:bCs/>
-          <w:szCs w:val="28"/>
-          <w:lang w:val="fr-CA"/>
-        </w:rPr>
-        <w:t xml:space="preserve"> la construction</w:t>
-      </w:r>
-      <w:r>
-        <w:rPr>
-          <w:rFonts w:cs="Times New Roman"/>
-          <w:bCs/>
-          <w:szCs w:val="28"/>
-          <w:lang w:val="fr-CA"/>
-        </w:rPr>
-        <w:t xml:space="preserve"> des fichiers objets.</w:t>
-      </w:r>
-      <w:r>
-        <w:rPr>
-          <w:rFonts w:cs="Times New Roman"/>
-          <w:bCs/>
-          <w:szCs w:val="28"/>
-          <w:lang w:val="fr-CA"/>
-        </w:rPr>
-        <w:t xml:space="preserve"> </w:t>
-      </w:r>
-      <w:r>
-        <w:rPr>
-          <w:rFonts w:cs="Times New Roman"/>
-          <w:bCs/>
-          <w:szCs w:val="28"/>
-          <w:lang w:val="fr-CA"/>
-        </w:rPr>
         <w:t xml:space="preserve">La commande clean est modifiée pour </w:t>
       </w:r>
       <w:r>
@@ -4297,27 +3196,7 @@
           <w:szCs w:val="28"/>
           <w:lang w:val="fr-CA"/>
         </w:rPr>
-        <w:t xml:space="preserve">effacer le répertoire </w:t>
-      </w:r>
-      <w:proofErr w:type="spellStart"/>
-      <w:r>
-        <w:rPr>
-          <w:rFonts w:cs="Times New Roman"/>
-          <w:bCs/>
-          <w:szCs w:val="28"/>
-          <w:lang w:val="fr-CA"/>
-        </w:rPr>
-        <w:t>build</w:t>
-      </w:r>
-      <w:proofErr w:type="spellEnd"/>
-      <w:r>
-        <w:rPr>
-          <w:rFonts w:cs="Times New Roman"/>
-          <w:bCs/>
-          <w:szCs w:val="28"/>
-          <w:lang w:val="fr-CA"/>
-        </w:rPr>
-        <w:t>, les fichiers</w:t>
+        <w:t>effacer le répertoire build, les fichiers</w:t>
       </w:r>
       <w:r>
         <w:rPr>
@@ -4344,27 +3223,7 @@
           <w:szCs w:val="28"/>
           <w:lang w:val="fr-CA"/>
         </w:rPr>
-        <w:t xml:space="preserve">dans le </w:t>
-      </w:r>
-      <w:proofErr w:type="spellStart"/>
-      <w:r>
-        <w:rPr>
-          <w:rFonts w:cs="Times New Roman"/>
-          <w:bCs/>
-          <w:szCs w:val="28"/>
-          <w:lang w:val="fr-CA"/>
-        </w:rPr>
-        <w:t>makefile</w:t>
-      </w:r>
-      <w:proofErr w:type="spellEnd"/>
-      <w:r>
-        <w:rPr>
-          <w:rFonts w:cs="Times New Roman"/>
-          <w:bCs/>
-          <w:szCs w:val="28"/>
-          <w:lang w:val="fr-CA"/>
-        </w:rPr>
-        <w:t xml:space="preserve"> fourni. </w:t>
+        <w:t xml:space="preserve">dans le makefile fourni. </w:t>
       </w:r>
       <w:r>
         <w:rPr>
@@ -4488,18 +3347,8 @@
           <w:iCs/>
           <w:lang w:val="fr-CA"/>
         </w:rPr>
-        <w:t xml:space="preserve">LIBNAME= </w:t>
-      </w:r>
-      <w:proofErr w:type="spellStart"/>
-      <w:r>
-        <w:rPr>
-          <w:rFonts w:cs="Times New Roman"/>
-          <w:iCs/>
-          <w:lang w:val="fr-CA"/>
-        </w:rPr>
-        <w:t>librobot</w:t>
-      </w:r>
-      <w:proofErr w:type="spellEnd"/>
+        <w:t>LIBNAME= librobot</w:t>
+      </w:r>
       <w:r>
         <w:rPr>
           <w:rFonts w:cs="Times New Roman"/>
@@ -4557,18 +3406,8 @@
           <w:iCs/>
           <w:lang w:val="fr-CA"/>
         </w:rPr>
-        <w:t xml:space="preserve">INCDIR= </w:t>
-      </w:r>
-      <w:proofErr w:type="spellStart"/>
-      <w:r>
-        <w:rPr>
-          <w:rFonts w:cs="Times New Roman"/>
-          <w:iCs/>
-          <w:lang w:val="fr-CA"/>
-        </w:rPr>
-        <w:t>include</w:t>
-      </w:r>
-      <w:proofErr w:type="spellEnd"/>
+        <w:t>INCDIR= include</w:t>
+      </w:r>
       <w:r>
         <w:rPr>
           <w:rFonts w:cs="Times New Roman"/>
@@ -4626,25 +3465,7 @@
           <w:iCs/>
           <w:lang w:val="fr-CA"/>
         </w:rPr>
-        <w:t xml:space="preserve">BUILDDIR = </w:t>
-      </w:r>
-      <w:proofErr w:type="spellStart"/>
-      <w:r>
-        <w:rPr>
-          <w:rFonts w:cs="Times New Roman"/>
-          <w:iCs/>
-          <w:lang w:val="fr-CA"/>
-        </w:rPr>
-        <w:t>build</w:t>
-      </w:r>
-      <w:proofErr w:type="spellEnd"/>
-      <w:r>
-        <w:rPr>
-          <w:rFonts w:cs="Times New Roman"/>
-          <w:iCs/>
-          <w:lang w:val="fr-CA"/>
-        </w:rPr>
-        <w:t xml:space="preserve"> </w:t>
+        <w:t xml:space="preserve">BUILDDIR = build </w:t>
       </w:r>
       <w:r>
         <w:rPr>
@@ -4802,18 +3623,8 @@
           <w:iCs/>
           <w:lang w:val="fr-CA"/>
         </w:rPr>
-        <w:t xml:space="preserve"> $(BUILDDIR) / $ (LIBNAME</w:t>
-      </w:r>
-      <w:proofErr w:type="gramStart"/>
-      <w:r>
-        <w:rPr>
-          <w:rFonts w:cs="Times New Roman"/>
-          <w:iCs/>
-          <w:lang w:val="fr-CA"/>
-        </w:rPr>
-        <w:t>).a</w:t>
-      </w:r>
-      <w:proofErr w:type="gramEnd"/>
+        <w:t xml:space="preserve"> $(BUILDDIR) / $ (LIBNAME).a</w:t>
+      </w:r>
       <w:r>
         <w:rPr>
           <w:rFonts w:cs="Times New Roman"/>
@@ -4842,35 +3653,14 @@
           <w:lang w:val="fr-CA"/>
         </w:rPr>
       </w:pPr>
-      <w:proofErr w:type="spellStart"/>
-      <w:r>
-        <w:rPr>
-          <w:rFonts w:cs="Times New Roman"/>
-          <w:iCs/>
-          <w:lang w:val="fr-CA"/>
-        </w:rPr>
-        <w:t>Include</w:t>
-      </w:r>
-      <w:proofErr w:type="spellEnd"/>
-      <w:proofErr w:type="gramStart"/>
-      <w:r>
-        <w:rPr>
-          <w:rFonts w:cs="Times New Roman"/>
-          <w:iCs/>
-          <w:lang w:val="fr-CA"/>
-        </w:rPr>
-        <w:t xml:space="preserve"> ..</w:t>
-      </w:r>
-      <w:proofErr w:type="gramEnd"/>
-      <w:r>
-        <w:rPr>
-          <w:rFonts w:cs="Times New Roman"/>
-          <w:iCs/>
-          <w:lang w:val="fr-CA"/>
-        </w:rPr>
-        <w:t>/</w:t>
-      </w:r>
-      <w:proofErr w:type="spellStart"/>
+      <w:r>
+        <w:rPr>
+          <w:rFonts w:cs="Times New Roman"/>
+          <w:iCs/>
+          <w:lang w:val="fr-CA"/>
+        </w:rPr>
+        <w:t>Include ../</w:t>
+      </w:r>
       <w:r>
         <w:rPr>
           <w:rFonts w:cs="Times New Roman"/>
@@ -4879,7 +3669,6 @@
         </w:rPr>
         <w:t>makefile_common</w:t>
       </w:r>
-      <w:proofErr w:type="spellEnd"/>
       <w:r>
         <w:rPr>
           <w:rFonts w:cs="Times New Roman"/>
@@ -4894,25 +3683,7 @@
           <w:iCs/>
           <w:lang w:val="fr-CA"/>
         </w:rPr>
-        <w:t xml:space="preserve">inclusion du </w:t>
-      </w:r>
-      <w:proofErr w:type="spellStart"/>
-      <w:r>
-        <w:rPr>
-          <w:rFonts w:cs="Times New Roman"/>
-          <w:iCs/>
-          <w:lang w:val="fr-CA"/>
-        </w:rPr>
-        <w:t>makefile</w:t>
-      </w:r>
-      <w:proofErr w:type="spellEnd"/>
-      <w:r>
-        <w:rPr>
-          <w:rFonts w:cs="Times New Roman"/>
-          <w:iCs/>
-          <w:lang w:val="fr-CA"/>
-        </w:rPr>
-        <w:t xml:space="preserve"> commun</w:t>
+        <w:t>inclusion du makefile commun</w:t>
       </w:r>
       <w:r>
         <w:rPr>
@@ -4934,23 +3705,13 @@
           <w:lang w:val="fr-CA"/>
         </w:rPr>
       </w:pPr>
-      <w:proofErr w:type="gramStart"/>
-      <w:r>
-        <w:rPr>
-          <w:rFonts w:cs="Times New Roman"/>
-          <w:iCs/>
-          <w:lang w:val="fr-CA"/>
-        </w:rPr>
-        <w:t>d’utiliser</w:t>
-      </w:r>
-      <w:proofErr w:type="gramEnd"/>
-      <w:r>
-        <w:rPr>
-          <w:rFonts w:cs="Times New Roman"/>
-          <w:iCs/>
-          <w:lang w:val="fr-CA"/>
-        </w:rPr>
-        <w:t xml:space="preserve"> les variables définies dans ce fichier</w:t>
+      <w:r>
+        <w:rPr>
+          <w:rFonts w:cs="Times New Roman"/>
+          <w:iCs/>
+          <w:lang w:val="fr-CA"/>
+        </w:rPr>
+        <w:t>d’utiliser les variables définies dans ce fichier</w:t>
       </w:r>
     </w:p>
     <w:p>
@@ -4991,23 +3752,7 @@
           <w:rFonts w:cs="Times New Roman"/>
           <w:lang w:val="fr-CA"/>
         </w:rPr>
-        <w:t xml:space="preserve">utilise </w:t>
-      </w:r>
-      <w:proofErr w:type="spellStart"/>
-      <w:r>
-        <w:rPr>
-          <w:rFonts w:cs="Times New Roman"/>
-          <w:lang w:val="fr-CA"/>
-        </w:rPr>
-        <w:t>avr-ar</w:t>
-      </w:r>
-      <w:proofErr w:type="spellEnd"/>
-      <w:r>
-        <w:rPr>
-          <w:rFonts w:cs="Times New Roman"/>
-          <w:lang w:val="fr-CA"/>
-        </w:rPr>
-        <w:t xml:space="preserve"> avec les options c, r et s pour l</w:t>
+        <w:t>utilise avr-ar avec les options c, r et s pour l</w:t>
       </w:r>
       <w:r>
         <w:rPr>
@@ -5028,30 +3773,14 @@
           <w:rFonts w:cs="Times New Roman"/>
           <w:lang w:val="fr-CA"/>
         </w:rPr>
-        <w:t xml:space="preserve">la commande </w:t>
-      </w:r>
-      <w:proofErr w:type="spellStart"/>
-      <w:r>
-        <w:rPr>
-          <w:rFonts w:cs="Times New Roman"/>
-          <w:lang w:val="fr-CA"/>
-        </w:rPr>
-        <w:t>avr-</w:t>
-      </w:r>
-      <w:r>
-        <w:rPr>
-          <w:rFonts w:cs="Times New Roman"/>
-          <w:lang w:val="fr-CA"/>
-        </w:rPr>
-        <w:t>gcc</w:t>
-      </w:r>
-      <w:proofErr w:type="spellEnd"/>
-      <w:r>
-        <w:rPr>
-          <w:rFonts w:cs="Times New Roman"/>
-          <w:lang w:val="fr-CA"/>
-        </w:rPr>
-        <w:t>.</w:t>
+        <w:t>la commande avr-</w:t>
+      </w:r>
+      <w:r>
+        <w:rPr>
+          <w:rFonts w:cs="Times New Roman"/>
+          <w:lang w:val="fr-CA"/>
+        </w:rPr>
+        <w:t>gcc.</w:t>
       </w:r>
     </w:p>
     <w:p>
@@ -5195,25 +3924,7 @@
           <w:iCs/>
           <w:lang w:val="fr-CA"/>
         </w:rPr>
-        <w:t xml:space="preserve">Ce </w:t>
-      </w:r>
-      <w:proofErr w:type="spellStart"/>
-      <w:r>
-        <w:rPr>
-          <w:rFonts w:cs="Times New Roman"/>
-          <w:iCs/>
-          <w:lang w:val="fr-CA"/>
-        </w:rPr>
-        <w:t>makefile</w:t>
-      </w:r>
-      <w:proofErr w:type="spellEnd"/>
-      <w:r>
-        <w:rPr>
-          <w:rFonts w:cs="Times New Roman"/>
-          <w:iCs/>
-          <w:lang w:val="fr-CA"/>
-        </w:rPr>
-        <w:t xml:space="preserve"> contien</w:t>
+        <w:t>Ce makefile contien</w:t>
       </w:r>
       <w:r>
         <w:rPr>
@@ -5237,25 +3948,7 @@
           <w:iCs/>
           <w:lang w:val="fr-CA"/>
         </w:rPr>
-        <w:t xml:space="preserve">d’abord la même chose que le </w:t>
-      </w:r>
-      <w:proofErr w:type="spellStart"/>
-      <w:r>
-        <w:rPr>
-          <w:rFonts w:cs="Times New Roman"/>
-          <w:iCs/>
-          <w:lang w:val="fr-CA"/>
-        </w:rPr>
-        <w:t>makefile</w:t>
-      </w:r>
-      <w:proofErr w:type="spellEnd"/>
-      <w:r>
-        <w:rPr>
-          <w:rFonts w:cs="Times New Roman"/>
-          <w:iCs/>
-          <w:lang w:val="fr-CA"/>
-        </w:rPr>
-        <w:t xml:space="preserve"> de la librairie, avec quelques modifications :</w:t>
+        <w:t>d’abord la même chose que le makefile de la librairie, avec quelques modifications :</w:t>
       </w:r>
     </w:p>
     <w:p>
@@ -5285,33 +3978,15 @@
           <w:iCs/>
           <w:lang w:val="fr-CA"/>
         </w:rPr>
-        <w:t>INC = -I</w:t>
-      </w:r>
-      <w:proofErr w:type="gramStart"/>
-      <w:r>
-        <w:rPr>
-          <w:rFonts w:cs="Times New Roman"/>
-          <w:iCs/>
-          <w:lang w:val="fr-CA"/>
-        </w:rPr>
-        <w:t xml:space="preserve"> </w:t>
-      </w:r>
-      <w:r>
-        <w:rPr>
-          <w:rFonts w:cs="Times New Roman"/>
-          <w:iCs/>
-          <w:lang w:val="fr-CA"/>
-        </w:rPr>
-        <w:t>..</w:t>
-      </w:r>
-      <w:proofErr w:type="gramEnd"/>
-      <w:r>
-        <w:rPr>
-          <w:rFonts w:cs="Times New Roman"/>
-          <w:iCs/>
-          <w:lang w:val="fr-CA"/>
-        </w:rPr>
-        <w:t>/lib/</w:t>
+        <w:t xml:space="preserve">INC = -I </w:t>
+      </w:r>
+      <w:r>
+        <w:rPr>
+          <w:rFonts w:cs="Times New Roman"/>
+          <w:iCs/>
+          <w:lang w:val="fr-CA"/>
+        </w:rPr>
+        <w:t>../lib/</w:t>
       </w:r>
       <w:r>
         <w:rPr>
@@ -5378,43 +4053,7 @@
           <w:iCs/>
           <w:lang w:val="fr-CA"/>
         </w:rPr>
-        <w:t>LIBS=-</w:t>
-      </w:r>
-      <w:proofErr w:type="spellStart"/>
-      <w:r>
-        <w:rPr>
-          <w:rFonts w:cs="Times New Roman"/>
-          <w:iCs/>
-          <w:lang w:val="fr-CA"/>
-        </w:rPr>
-        <w:t>lrobot</w:t>
-      </w:r>
-      <w:proofErr w:type="spellEnd"/>
-      <w:r>
-        <w:rPr>
-          <w:rFonts w:cs="Times New Roman"/>
-          <w:iCs/>
-          <w:lang w:val="fr-CA"/>
-        </w:rPr>
-        <w:t xml:space="preserve"> -L</w:t>
-      </w:r>
-      <w:proofErr w:type="gramStart"/>
-      <w:r>
-        <w:rPr>
-          <w:rFonts w:cs="Times New Roman"/>
-          <w:iCs/>
-          <w:lang w:val="fr-CA"/>
-        </w:rPr>
-        <w:t xml:space="preserve"> ..</w:t>
-      </w:r>
-      <w:proofErr w:type="gramEnd"/>
-      <w:r>
-        <w:rPr>
-          <w:rFonts w:cs="Times New Roman"/>
-          <w:iCs/>
-          <w:lang w:val="fr-CA"/>
-        </w:rPr>
-        <w:t>/lib/$(BUILDDIR)/</w:t>
+        <w:t>LIBS=-lrobot -L ../lib/$(BUILDDIR)/</w:t>
       </w:r>
       <w:r>
         <w:rPr>
@@ -5580,18 +4219,8 @@
           <w:lang w:val="fr-CA"/>
         </w:rPr>
         <w:tab/>
-        <w:t xml:space="preserve">La librairie nécessaire au </w:t>
-      </w:r>
-      <w:proofErr w:type="spellStart"/>
-      <w:r>
-        <w:rPr>
-          <w:rFonts w:cs="Times New Roman"/>
-          <w:iCs/>
-          <w:lang w:val="fr-CA"/>
-        </w:rPr>
-        <w:t>makefile</w:t>
-      </w:r>
-      <w:proofErr w:type="spellEnd"/>
+        <w:t>La librairie nécessaire au makefile</w:t>
+      </w:r>
     </w:p>
     <w:p>
       <w:pPr>
@@ -5668,27 +4297,15 @@
       <w:rPr>
         <w:noProof/>
       </w:rPr>
-      <w:t>4</w:t>
+      <w:t>2</w:t>
     </w:r>
     <w:r>
       <w:fldChar w:fldCharType="end"/>
     </w:r>
     <w:r>
       <w:tab/>
+      <w:t>Makefile et librairies</w:t>
     </w:r>
-    <w:proofErr w:type="spellStart"/>
-    <w:r>
-      <w:t>Makefile</w:t>
-    </w:r>
-    <w:proofErr w:type="spellEnd"/>
-    <w:r>
-      <w:t xml:space="preserve"> et </w:t>
-    </w:r>
-    <w:proofErr w:type="spellStart"/>
-    <w:r>
-      <w:t>librairies</w:t>
-    </w:r>
-    <w:proofErr w:type="spellEnd"/>
   </w:p>
 </w:ftr>
 </file>
@@ -7085,7 +5702,7 @@
 </file>
 
 <file path=customXml/itemProps1.xml><?xml version="1.0" encoding="utf-8"?>
-<ds:datastoreItem xmlns:ds="http://schemas.openxmlformats.org/officeDocument/2006/customXml" ds:itemID="{B27D1D58-5000-4172-8CD0-771DD3C06D26}">
+<ds:datastoreItem xmlns:ds="http://schemas.openxmlformats.org/officeDocument/2006/customXml" ds:itemID="{7CD803A1-83EC-4BFF-91AD-0E21AF5E6E9A}">
   <ds:schemaRefs>
     <ds:schemaRef ds:uri="http://schemas.openxmlformats.org/officeDocument/2006/bibliography"/>
   </ds:schemaRefs>

</xml_diff>